<commit_message>
Update to Property Rental system.
Removed Estate agent from requirements, updated hierarchy & started Add Property Form.
</commit_message>
<xml_diff>
--- a/Property Rental Use Case's/Use Case Add Owner.docx
+++ b/Property Rental Use Case's/Use Case Add Owner.docx
@@ -83,7 +83,7 @@
         <mc:AlternateContent>
           <mc:Choice Requires="wps">
             <w:drawing>
-              <wp:anchor distT="0" distB="0" distL="114300" distR="114300" simplePos="0" relativeHeight="251726848" behindDoc="0" locked="0" layoutInCell="1" allowOverlap="1" wp14:anchorId="4EFBEB44" wp14:editId="66C31DC0">
+              <wp:anchor distT="0" distB="0" distL="114300" distR="114300" simplePos="0" relativeHeight="251726848" behindDoc="0" locked="0" layoutInCell="1" allowOverlap="1" wp14:anchorId="4EFBEB44" wp14:editId="2C8AAECE">
                 <wp:simplePos x="0" y="0"/>
                 <wp:positionH relativeFrom="column">
                   <wp:posOffset>3740785</wp:posOffset>
@@ -192,7 +192,7 @@
         <mc:AlternateContent>
           <mc:Choice Requires="wps">
             <w:drawing>
-              <wp:anchor distT="0" distB="0" distL="114300" distR="114300" simplePos="0" relativeHeight="251725824" behindDoc="0" locked="0" layoutInCell="1" allowOverlap="1" wp14:anchorId="7FD2ACDA" wp14:editId="18B49D31">
+              <wp:anchor distT="0" distB="0" distL="114300" distR="114300" simplePos="0" relativeHeight="251725824" behindDoc="0" locked="0" layoutInCell="1" allowOverlap="1" wp14:anchorId="7FD2ACDA" wp14:editId="0D35033A">
                 <wp:simplePos x="0" y="0"/>
                 <wp:positionH relativeFrom="column">
                   <wp:posOffset>4741333</wp:posOffset>
@@ -450,7 +450,7 @@
         <mc:AlternateContent>
           <mc:Choice Requires="wps">
             <w:drawing>
-              <wp:anchor distT="0" distB="0" distL="114300" distR="114300" simplePos="0" relativeHeight="251723776" behindDoc="0" locked="0" layoutInCell="1" allowOverlap="1" wp14:anchorId="23E8DC74" wp14:editId="7490BB9D">
+              <wp:anchor distT="0" distB="0" distL="114300" distR="114300" simplePos="0" relativeHeight="251723776" behindDoc="0" locked="0" layoutInCell="1" allowOverlap="1" wp14:anchorId="23E8DC74" wp14:editId="14DA1B40">
                 <wp:simplePos x="0" y="0"/>
                 <wp:positionH relativeFrom="column">
                   <wp:posOffset>3488267</wp:posOffset>
@@ -502,7 +502,7 @@
           </mc:Choice>
           <mc:Fallback>
             <w:pict>
-              <v:line w14:anchorId="3038F217" id="Straight Connector 10" o:spid="_x0000_s1026" style="position:absolute;z-index:251723776;visibility:visible;mso-wrap-style:square;mso-width-percent:0;mso-height-percent:0;mso-wrap-distance-left:9pt;mso-wrap-distance-top:0;mso-wrap-distance-right:9pt;mso-wrap-distance-bottom:0;mso-position-horizontal:absolute;mso-position-horizontal-relative:text;mso-position-vertical:absolute;mso-position-vertical-relative:text;mso-width-percent:0;mso-height-percent:0;mso-width-relative:margin;mso-height-relative:margin" from="274.65pt,11.15pt" to="362pt,11.8pt" o:gfxdata="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"/>
+              <v:line w14:anchorId="33E1576D" id="Straight Connector 10" o:spid="_x0000_s1026" style="position:absolute;z-index:251723776;visibility:visible;mso-wrap-style:square;mso-width-percent:0;mso-height-percent:0;mso-wrap-distance-left:9pt;mso-wrap-distance-top:0;mso-wrap-distance-right:9pt;mso-wrap-distance-bottom:0;mso-position-horizontal:absolute;mso-position-horizontal-relative:text;mso-position-vertical:absolute;mso-position-vertical-relative:text;mso-width-percent:0;mso-height-percent:0;mso-width-relative:margin;mso-height-relative:margin" from="274.65pt,11.15pt" to="362pt,11.8pt" o:gfxdata="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"/>
             </w:pict>
           </mc:Fallback>
         </mc:AlternateContent>
@@ -918,6 +918,295 @@
           <w:color w:val="FF0000"/>
         </w:rPr>
       </w:pPr>
+      <w:r>
+        <w:rPr>
+          <w:noProof/>
+          <w:color w:val="FF0000"/>
+          <w:lang w:eastAsia="en-IE"/>
+        </w:rPr>
+        <mc:AlternateContent>
+          <mc:Choice Requires="wps">
+            <w:drawing>
+              <wp:anchor distT="0" distB="0" distL="114300" distR="114300" simplePos="0" relativeHeight="251732992" behindDoc="0" locked="0" layoutInCell="1" allowOverlap="1" wp14:anchorId="043BC153" wp14:editId="0C6C8BF8">
+                <wp:simplePos x="0" y="0"/>
+                <wp:positionH relativeFrom="column">
+                  <wp:posOffset>3611245</wp:posOffset>
+                </wp:positionH>
+                <wp:positionV relativeFrom="paragraph">
+                  <wp:posOffset>125730</wp:posOffset>
+                </wp:positionV>
+                <wp:extent cx="820420" cy="228600"/>
+                <wp:effectExtent l="257810" t="0" r="199390" b="0"/>
+                <wp:wrapNone/>
+                <wp:docPr id="16" name="Text Box 16"/>
+                <wp:cNvGraphicFramePr/>
+                <a:graphic xmlns:a="http://schemas.openxmlformats.org/drawingml/2006/main">
+                  <a:graphicData uri="http://schemas.microsoft.com/office/word/2010/wordprocessingShape">
+                    <wps:wsp>
+                      <wps:cNvSpPr txBox="1"/>
+                      <wps:spPr>
+                        <a:xfrm rot="18705414">
+                          <a:off x="0" y="0"/>
+                          <a:ext cx="820420" cy="228600"/>
+                        </a:xfrm>
+                        <a:prstGeom prst="rect">
+                          <a:avLst/>
+                        </a:prstGeom>
+                        <a:solidFill>
+                          <a:schemeClr val="bg1"/>
+                        </a:solidFill>
+                        <a:ln w="6350">
+                          <a:noFill/>
+                        </a:ln>
+                      </wps:spPr>
+                      <wps:txbx>
+                        <w:txbxContent>
+                          <w:p>
+                            <w:pPr>
+                              <w:rPr>
+                                <w:sz w:val="16"/>
+                                <w:szCs w:val="16"/>
+                              </w:rPr>
+                            </w:pPr>
+                            <w:r>
+                              <w:rPr>
+                                <w:sz w:val="16"/>
+                                <w:szCs w:val="16"/>
+                              </w:rPr>
+                              <w:t>&lt;&lt;includes&gt;&gt;</w:t>
+                            </w:r>
+                          </w:p>
+                        </w:txbxContent>
+                      </wps:txbx>
+                      <wps:bodyPr rot="0" spcFirstLastPara="0" vertOverflow="overflow" horzOverflow="overflow" vert="horz" wrap="square" lIns="91440" tIns="45720" rIns="91440" bIns="45720" numCol="1" spcCol="0" rtlCol="0" fromWordArt="0" anchor="t" anchorCtr="0" forceAA="0" compatLnSpc="1">
+                        <a:prstTxWarp prst="textNoShape">
+                          <a:avLst/>
+                        </a:prstTxWarp>
+                        <a:noAutofit/>
+                      </wps:bodyPr>
+                    </wps:wsp>
+                  </a:graphicData>
+                </a:graphic>
+                <wp14:sizeRelH relativeFrom="margin">
+                  <wp14:pctWidth>0</wp14:pctWidth>
+                </wp14:sizeRelH>
+                <wp14:sizeRelV relativeFrom="margin">
+                  <wp14:pctHeight>0</wp14:pctHeight>
+                </wp14:sizeRelV>
+              </wp:anchor>
+            </w:drawing>
+          </mc:Choice>
+          <mc:Fallback>
+            <w:pict>
+              <v:shape w14:anchorId="043BC153" id="Text Box 16" o:spid="_x0000_s1038" type="#_x0000_t202" style="position:absolute;margin-left:284.35pt;margin-top:9.9pt;width:64.6pt;height:18pt;rotation:-3161660fd;z-index:251732992;visibility:visible;mso-wrap-style:square;mso-width-percent:0;mso-height-percent:0;mso-wrap-distance-left:9pt;mso-wrap-distance-top:0;mso-wrap-distance-right:9pt;mso-wrap-distance-bottom:0;mso-position-horizontal:absolute;mso-position-horizontal-relative:text;mso-position-vertical:absolute;mso-position-vertical-relative:text;mso-width-percent:0;mso-height-percent:0;mso-width-relative:margin;mso-height-relative:margin;v-text-anchor:top" o:gfxdata="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" fillcolor="white [3212]" stroked="f" strokeweight=".5pt">
+                <v:textbox>
+                  <w:txbxContent>
+                    <w:p>
+                      <w:pPr>
+                        <w:rPr>
+                          <w:sz w:val="16"/>
+                          <w:szCs w:val="16"/>
+                        </w:rPr>
+                      </w:pPr>
+                      <w:r>
+                        <w:rPr>
+                          <w:sz w:val="16"/>
+                          <w:szCs w:val="16"/>
+                        </w:rPr>
+                        <w:t>&lt;&lt;includes&gt;&gt;</w:t>
+                      </w:r>
+                    </w:p>
+                  </w:txbxContent>
+                </v:textbox>
+              </v:shape>
+            </w:pict>
+          </mc:Fallback>
+        </mc:AlternateContent>
+      </w:r>
+      <w:r>
+        <w:rPr>
+          <w:noProof/>
+          <w:color w:val="FF0000"/>
+          <w:lang w:eastAsia="en-IE"/>
+        </w:rPr>
+        <mc:AlternateContent>
+          <mc:Choice Requires="wps">
+            <w:drawing>
+              <wp:anchor distT="0" distB="0" distL="114300" distR="114300" simplePos="0" relativeHeight="251730944" behindDoc="0" locked="0" layoutInCell="1" allowOverlap="1" wp14:anchorId="23A2ADC1" wp14:editId="0DB8034A">
+                <wp:simplePos x="0" y="0"/>
+                <wp:positionH relativeFrom="column">
+                  <wp:posOffset>3337560</wp:posOffset>
+                </wp:positionH>
+                <wp:positionV relativeFrom="paragraph">
+                  <wp:posOffset>27939</wp:posOffset>
+                </wp:positionV>
+                <wp:extent cx="1333500" cy="303703"/>
+                <wp:effectExtent l="0" t="0" r="19050" b="20320"/>
+                <wp:wrapNone/>
+                <wp:docPr id="15" name="Straight Connector 15"/>
+                <wp:cNvGraphicFramePr/>
+                <a:graphic xmlns:a="http://schemas.openxmlformats.org/drawingml/2006/main">
+                  <a:graphicData uri="http://schemas.microsoft.com/office/word/2010/wordprocessingShape">
+                    <wps:wsp>
+                      <wps:cNvCnPr/>
+                      <wps:spPr>
+                        <a:xfrm>
+                          <a:off x="0" y="0"/>
+                          <a:ext cx="1333500" cy="303703"/>
+                        </a:xfrm>
+                        <a:prstGeom prst="line">
+                          <a:avLst/>
+                        </a:prstGeom>
+                        <a:noFill/>
+                        <a:ln w="9525" cap="flat" cmpd="sng" algn="ctr">
+                          <a:solidFill>
+                            <a:sysClr val="windowText" lastClr="000000">
+                              <a:shade val="95000"/>
+                              <a:satMod val="105000"/>
+                            </a:sysClr>
+                          </a:solidFill>
+                          <a:prstDash val="solid"/>
+                        </a:ln>
+                        <a:effectLst/>
+                      </wps:spPr>
+                      <wps:bodyPr/>
+                    </wps:wsp>
+                  </a:graphicData>
+                </a:graphic>
+                <wp14:sizeRelH relativeFrom="margin">
+                  <wp14:pctWidth>0</wp14:pctWidth>
+                </wp14:sizeRelH>
+                <wp14:sizeRelV relativeFrom="margin">
+                  <wp14:pctHeight>0</wp14:pctHeight>
+                </wp14:sizeRelV>
+              </wp:anchor>
+            </w:drawing>
+          </mc:Choice>
+          <mc:Fallback>
+            <w:pict>
+              <v:line w14:anchorId="15627AB4" id="Straight Connector 15" o:spid="_x0000_s1026" style="position:absolute;z-index:251730944;visibility:visible;mso-wrap-style:square;mso-width-percent:0;mso-height-percent:0;mso-wrap-distance-left:9pt;mso-wrap-distance-top:0;mso-wrap-distance-right:9pt;mso-wrap-distance-bottom:0;mso-position-horizontal:absolute;mso-position-horizontal-relative:text;mso-position-vertical:absolute;mso-position-vertical-relative:text;mso-width-percent:0;mso-height-percent:0;mso-width-relative:margin;mso-height-relative:margin" from="262.8pt,2.2pt" to="367.8pt,26.1pt" o:gfxdata="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"/>
+            </w:pict>
+          </mc:Fallback>
+        </mc:AlternateContent>
+      </w:r>
+      <w:r>
+        <w:rPr>
+          <w:noProof/>
+          <w:color w:val="FF0000"/>
+          <w:lang w:eastAsia="en-IE"/>
+        </w:rPr>
+        <mc:AlternateContent>
+          <mc:Choice Requires="wps">
+            <w:drawing>
+              <wp:anchor distT="0" distB="0" distL="114300" distR="114300" simplePos="0" relativeHeight="251728896" behindDoc="0" locked="0" layoutInCell="1" allowOverlap="1" wp14:anchorId="1E5D254E" wp14:editId="09FF50F4">
+                <wp:simplePos x="0" y="0"/>
+                <wp:positionH relativeFrom="column">
+                  <wp:posOffset>4718050</wp:posOffset>
+                </wp:positionH>
+                <wp:positionV relativeFrom="paragraph">
+                  <wp:posOffset>205855</wp:posOffset>
+                </wp:positionV>
+                <wp:extent cx="1244600" cy="514350"/>
+                <wp:effectExtent l="0" t="0" r="12700" b="19050"/>
+                <wp:wrapNone/>
+                <wp:docPr id="14" name="Oval 14"/>
+                <wp:cNvGraphicFramePr/>
+                <a:graphic xmlns:a="http://schemas.openxmlformats.org/drawingml/2006/main">
+                  <a:graphicData uri="http://schemas.microsoft.com/office/word/2010/wordprocessingShape">
+                    <wps:wsp>
+                      <wps:cNvSpPr/>
+                      <wps:spPr>
+                        <a:xfrm>
+                          <a:off x="0" y="0"/>
+                          <a:ext cx="1244600" cy="514350"/>
+                        </a:xfrm>
+                        <a:prstGeom prst="ellipse">
+                          <a:avLst/>
+                        </a:prstGeom>
+                        <a:noFill/>
+                        <a:ln w="12700">
+                          <a:solidFill>
+                            <a:schemeClr val="tx1"/>
+                          </a:solidFill>
+                        </a:ln>
+                      </wps:spPr>
+                      <wps:style>
+                        <a:lnRef idx="2">
+                          <a:schemeClr val="accent1">
+                            <a:shade val="50000"/>
+                          </a:schemeClr>
+                        </a:lnRef>
+                        <a:fillRef idx="1">
+                          <a:schemeClr val="accent1"/>
+                        </a:fillRef>
+                        <a:effectRef idx="0">
+                          <a:schemeClr val="accent1"/>
+                        </a:effectRef>
+                        <a:fontRef idx="minor">
+                          <a:schemeClr val="lt1"/>
+                        </a:fontRef>
+                      </wps:style>
+                      <wps:txbx>
+                        <w:txbxContent>
+                          <w:p>
+                            <w:pPr>
+                              <w:rPr>
+                                <w:color w:val="000000" w:themeColor="text1"/>
+                                <w:sz w:val="16"/>
+                              </w:rPr>
+                            </w:pPr>
+                            <w:r>
+                              <w:rPr>
+                                <w:color w:val="000000" w:themeColor="text1"/>
+                                <w:sz w:val="16"/>
+                              </w:rPr>
+                              <w:t>Validate IBAN</w:t>
+                            </w:r>
+                          </w:p>
+                        </w:txbxContent>
+                      </wps:txbx>
+                      <wps:bodyPr rot="0" spcFirstLastPara="0" vertOverflow="overflow" horzOverflow="overflow" vert="horz" wrap="square" lIns="91440" tIns="45720" rIns="91440" bIns="45720" numCol="1" spcCol="0" rtlCol="0" fromWordArt="0" anchor="ctr" anchorCtr="0" forceAA="0" compatLnSpc="1">
+                        <a:prstTxWarp prst="textNoShape">
+                          <a:avLst/>
+                        </a:prstTxWarp>
+                        <a:noAutofit/>
+                      </wps:bodyPr>
+                    </wps:wsp>
+                  </a:graphicData>
+                </a:graphic>
+                <wp14:sizeRelH relativeFrom="margin">
+                  <wp14:pctWidth>0</wp14:pctWidth>
+                </wp14:sizeRelH>
+              </wp:anchor>
+            </w:drawing>
+          </mc:Choice>
+          <mc:Fallback>
+            <w:pict>
+              <v:oval w14:anchorId="1E5D254E" id="Oval 14" o:spid="_x0000_s1039" style="position:absolute;margin-left:371.5pt;margin-top:16.2pt;width:98pt;height:40.5pt;z-index:251728896;visibility:visible;mso-wrap-style:square;mso-width-percent:0;mso-wrap-distance-left:9pt;mso-wrap-distance-top:0;mso-wrap-distance-right:9pt;mso-wrap-distance-bottom:0;mso-position-horizontal:absolute;mso-position-horizontal-relative:text;mso-position-vertical:absolute;mso-position-vertical-relative:text;mso-width-percent:0;mso-width-relative:margin;v-text-anchor:middle" o:gfxdata="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" filled="f" strokecolor="black [3213]" strokeweight="1pt">
+                <v:textbox>
+                  <w:txbxContent>
+                    <w:p>
+                      <w:pPr>
+                        <w:rPr>
+                          <w:color w:val="000000" w:themeColor="text1"/>
+                          <w:sz w:val="16"/>
+                        </w:rPr>
+                      </w:pPr>
+                      <w:r>
+                        <w:rPr>
+                          <w:color w:val="000000" w:themeColor="text1"/>
+                          <w:sz w:val="16"/>
+                        </w:rPr>
+                        <w:t>Validate IBAN</w:t>
+                      </w:r>
+                    </w:p>
+                  </w:txbxContent>
+                </v:textbox>
+              </v:oval>
+            </w:pict>
+          </mc:Fallback>
+        </mc:AlternateContent>
+      </w:r>
       <w:r>
         <w:rPr>
           <w:noProof/>
@@ -2166,6 +2455,26 @@
           </w:p>
           <w:p>
             <w:pPr>
+              <w:pStyle w:val="ListParagraph"/>
+              <w:numPr>
+                <w:ilvl w:val="0"/>
+                <w:numId w:val="1"/>
+              </w:numPr>
+              <w:rPr>
+                <w:bCs/>
+                <w:sz w:val="24"/>
+              </w:rPr>
+            </w:pPr>
+            <w:r>
+              <w:rPr>
+                <w:bCs/>
+                <w:sz w:val="24"/>
+              </w:rPr>
+              <w:t xml:space="preserve">Owner’s IBAN </w:t>
+            </w:r>
+          </w:p>
+          <w:p>
+            <w:pPr>
               <w:rPr>
                 <w:sz w:val="24"/>
               </w:rPr>
@@ -2287,6 +2596,14 @@
           <w:p>
             <w:pPr>
               <w:rPr>
+                <w:b/>
+                <w:sz w:val="24"/>
+              </w:rPr>
+            </w:pPr>
+          </w:p>
+          <w:p>
+            <w:pPr>
+              <w:rPr>
                 <w:bCs/>
                 <w:sz w:val="24"/>
               </w:rPr>
@@ -2409,24 +2726,45 @@
           </w:p>
           <w:p>
             <w:pPr>
-              <w:rPr>
-                <w:b/>
-                <w:sz w:val="24"/>
-              </w:rPr>
-            </w:pPr>
-          </w:p>
-          <w:p>
-            <w:pPr>
-              <w:rPr>
-                <w:b/>
-                <w:sz w:val="24"/>
-              </w:rPr>
-            </w:pPr>
-            <w:r>
-              <w:rPr>
-                <w:b/>
-                <w:sz w:val="24"/>
-              </w:rPr>
+              <w:pStyle w:val="ListParagraph"/>
+              <w:numPr>
+                <w:ilvl w:val="0"/>
+                <w:numId w:val="2"/>
+              </w:numPr>
+              <w:rPr>
+                <w:bCs/>
+                <w:sz w:val="24"/>
+              </w:rPr>
+            </w:pPr>
+            <w:r>
+              <w:rPr>
+                <w:bCs/>
+                <w:sz w:val="24"/>
+              </w:rPr>
+              <w:t>Owner’s IBAN must be valid.</w:t>
+            </w:r>
+          </w:p>
+          <w:p>
+            <w:pPr>
+              <w:rPr>
+                <w:b/>
+                <w:sz w:val="24"/>
+              </w:rPr>
+            </w:pPr>
+          </w:p>
+          <w:p>
+            <w:pPr>
+              <w:rPr>
+                <w:bCs/>
+                <w:sz w:val="24"/>
+              </w:rPr>
+            </w:pPr>
+            <w:r>
+              <w:rPr>
+                <w:b/>
+                <w:sz w:val="24"/>
+              </w:rPr>
+              <w:lastRenderedPageBreak/>
               <w:t xml:space="preserve">Step 5: </w:t>
             </w:r>
             <w:r>
@@ -2440,6 +2778,57 @@
           <w:p>
             <w:pPr>
               <w:rPr>
+                <w:bCs/>
+                <w:sz w:val="24"/>
+              </w:rPr>
+            </w:pPr>
+          </w:p>
+          <w:p>
+            <w:pPr>
+              <w:rPr>
+                <w:bCs/>
+                <w:sz w:val="24"/>
+              </w:rPr>
+            </w:pPr>
+            <w:r>
+              <w:rPr>
+                <w:b/>
+                <w:sz w:val="24"/>
+              </w:rPr>
+              <w:t>Step 6:</w:t>
+            </w:r>
+            <w:r>
+              <w:rPr>
+                <w:bCs/>
+                <w:sz w:val="24"/>
+              </w:rPr>
+              <w:t xml:space="preserve"> Assign Owner a</w:t>
+            </w:r>
+            <w:r>
+              <w:rPr>
+                <w:bCs/>
+                <w:sz w:val="24"/>
+              </w:rPr>
+              <w:t>n o</w:t>
+            </w:r>
+            <w:r>
+              <w:rPr>
+                <w:bCs/>
+                <w:sz w:val="24"/>
+              </w:rPr>
+              <w:t>wner ID</w:t>
+            </w:r>
+            <w:r>
+              <w:rPr>
+                <w:bCs/>
+                <w:sz w:val="24"/>
+              </w:rPr>
+              <w:t>.</w:t>
+            </w:r>
+          </w:p>
+          <w:p>
+            <w:pPr>
+              <w:rPr>
                 <w:b/>
                 <w:sz w:val="24"/>
               </w:rPr>
@@ -2464,7 +2853,7 @@
                 <w:b/>
                 <w:sz w:val="24"/>
               </w:rPr>
-              <w:t>6</w:t>
+              <w:t>7</w:t>
             </w:r>
             <w:r>
               <w:rPr>
@@ -2501,7 +2890,6 @@
                 <w:b/>
                 <w:sz w:val="24"/>
               </w:rPr>
-              <w:lastRenderedPageBreak/>
               <w:t xml:space="preserve">Step </w:t>
             </w:r>
             <w:r>
@@ -2509,7 +2897,7 @@
                 <w:b/>
                 <w:sz w:val="24"/>
               </w:rPr>
-              <w:t>7</w:t>
+              <w:t>8</w:t>
             </w:r>
             <w:r>
               <w:rPr>
@@ -2553,7 +2941,14 @@
                 <w:b/>
                 <w:sz w:val="24"/>
               </w:rPr>
-              <w:t xml:space="preserve"> 8</w:t>
+              <w:t xml:space="preserve"> </w:t>
+            </w:r>
+            <w:r>
+              <w:rPr>
+                <w:b/>
+                <w:sz w:val="24"/>
+              </w:rPr>
+              <w:t>9</w:t>
             </w:r>
             <w:r>
               <w:rPr>
@@ -2991,21 +3386,27 @@
                 <w:sz w:val="24"/>
               </w:rPr>
             </w:pPr>
-            <w:proofErr w:type="gramStart"/>
             <w:r>
               <w:rPr>
                 <w:rFonts w:cstheme="minorHAnsi"/>
                 <w:sz w:val="24"/>
               </w:rPr>
-              <w:t>Owners</w:t>
-            </w:r>
-            <w:proofErr w:type="gramEnd"/>
-            <w:r>
+              <w:t>Owners status can be Active or Inactive.</w:t>
+            </w:r>
+          </w:p>
+          <w:p>
+            <w:pPr>
               <w:rPr>
                 <w:rFonts w:cstheme="minorHAnsi"/>
                 <w:sz w:val="24"/>
               </w:rPr>
-              <w:t xml:space="preserve"> status can be Active or Inactive.</w:t>
+            </w:pPr>
+            <w:r>
+              <w:rPr>
+                <w:rFonts w:cstheme="minorHAnsi"/>
+                <w:sz w:val="24"/>
+              </w:rPr>
+              <w:t>Owners must provide an IBAN for setting up of Direct Debit from rentals.</w:t>
             </w:r>
           </w:p>
         </w:tc>

</xml_diff>

<commit_message>
Refactor of some form names, Update Owner Added, Add property now has search field for owner.
Refactor of some form names, Update Owner Added, Add property now has search field for owner.
</commit_message>
<xml_diff>
--- a/Property Rental Use Case's/Use Case Add Owner.docx
+++ b/Property Rental Use Case's/Use Case Add Owner.docx
@@ -27,6 +27,7 @@
                 <w:sz w:val="28"/>
               </w:rPr>
             </w:pPr>
+            <w:bookmarkStart w:id="0" w:name="_Hlk117075122"/>
             <w:r>
               <w:rPr>
                 <w:b/>
@@ -61,13 +62,6 @@
         </w:tc>
       </w:tr>
     </w:tbl>
-    <w:p>
-      <w:pPr>
-        <w:rPr>
-          <w:color w:val="FF0000"/>
-        </w:rPr>
-      </w:pPr>
-    </w:p>
     <w:p>
       <w:pPr>
         <w:rPr>
@@ -83,127 +77,18 @@
         <mc:AlternateContent>
           <mc:Choice Requires="wps">
             <w:drawing>
-              <wp:anchor distT="0" distB="0" distL="114300" distR="114300" simplePos="0" relativeHeight="251726848" behindDoc="0" locked="0" layoutInCell="1" allowOverlap="1" wp14:anchorId="4EFBEB44" wp14:editId="2C8AAECE">
+              <wp:anchor distT="0" distB="0" distL="114300" distR="114300" simplePos="0" relativeHeight="251735040" behindDoc="0" locked="0" layoutInCell="1" allowOverlap="1" wp14:anchorId="5CBD24C5" wp14:editId="18C0FF2E">
                 <wp:simplePos x="0" y="0"/>
                 <wp:positionH relativeFrom="column">
-                  <wp:posOffset>3740785</wp:posOffset>
+                  <wp:posOffset>4239260</wp:posOffset>
                 </wp:positionH>
                 <wp:positionV relativeFrom="paragraph">
-                  <wp:posOffset>314325</wp:posOffset>
-                </wp:positionV>
-                <wp:extent cx="820420" cy="228600"/>
-                <wp:effectExtent l="257810" t="0" r="199390" b="0"/>
-                <wp:wrapNone/>
-                <wp:docPr id="39" name="Text Box 39"/>
-                <wp:cNvGraphicFramePr/>
-                <a:graphic xmlns:a="http://schemas.openxmlformats.org/drawingml/2006/main">
-                  <a:graphicData uri="http://schemas.microsoft.com/office/word/2010/wordprocessingShape">
-                    <wps:wsp>
-                      <wps:cNvSpPr txBox="1"/>
-                      <wps:spPr>
-                        <a:xfrm rot="18705414">
-                          <a:off x="0" y="0"/>
-                          <a:ext cx="820420" cy="228600"/>
-                        </a:xfrm>
-                        <a:prstGeom prst="rect">
-                          <a:avLst/>
-                        </a:prstGeom>
-                        <a:solidFill>
-                          <a:schemeClr val="bg1"/>
-                        </a:solidFill>
-                        <a:ln w="6350">
-                          <a:noFill/>
-                        </a:ln>
-                      </wps:spPr>
-                      <wps:txbx>
-                        <w:txbxContent>
-                          <w:p>
-                            <w:pPr>
-                              <w:rPr>
-                                <w:sz w:val="16"/>
-                                <w:szCs w:val="16"/>
-                              </w:rPr>
-                            </w:pPr>
-                            <w:r>
-                              <w:rPr>
-                                <w:sz w:val="16"/>
-                                <w:szCs w:val="16"/>
-                              </w:rPr>
-                              <w:t>&lt;&lt;includes&gt;&gt;</w:t>
-                            </w:r>
-                          </w:p>
-                        </w:txbxContent>
-                      </wps:txbx>
-                      <wps:bodyPr rot="0" spcFirstLastPara="0" vertOverflow="overflow" horzOverflow="overflow" vert="horz" wrap="square" lIns="91440" tIns="45720" rIns="91440" bIns="45720" numCol="1" spcCol="0" rtlCol="0" fromWordArt="0" anchor="t" anchorCtr="0" forceAA="0" compatLnSpc="1">
-                        <a:prstTxWarp prst="textNoShape">
-                          <a:avLst/>
-                        </a:prstTxWarp>
-                        <a:noAutofit/>
-                      </wps:bodyPr>
-                    </wps:wsp>
-                  </a:graphicData>
-                </a:graphic>
-                <wp14:sizeRelH relativeFrom="margin">
-                  <wp14:pctWidth>0</wp14:pctWidth>
-                </wp14:sizeRelH>
-                <wp14:sizeRelV relativeFrom="margin">
-                  <wp14:pctHeight>0</wp14:pctHeight>
-                </wp14:sizeRelV>
-              </wp:anchor>
-            </w:drawing>
-          </mc:Choice>
-          <mc:Fallback>
-            <w:pict>
-              <v:shapetype w14:anchorId="4EFBEB44" id="_x0000_t202" coordsize="21600,21600" o:spt="202" path="m,l,21600r21600,l21600,xe">
-                <v:stroke joinstyle="miter"/>
-                <v:path gradientshapeok="t" o:connecttype="rect"/>
-              </v:shapetype>
-              <v:shape id="Text Box 39" o:spid="_x0000_s1026" type="#_x0000_t202" style="position:absolute;margin-left:294.55pt;margin-top:24.75pt;width:64.6pt;height:18pt;rotation:-3161660fd;z-index:251726848;visibility:visible;mso-wrap-style:square;mso-width-percent:0;mso-height-percent:0;mso-wrap-distance-left:9pt;mso-wrap-distance-top:0;mso-wrap-distance-right:9pt;mso-wrap-distance-bottom:0;mso-position-horizontal:absolute;mso-position-horizontal-relative:text;mso-position-vertical:absolute;mso-position-vertical-relative:text;mso-width-percent:0;mso-height-percent:0;mso-width-relative:margin;mso-height-relative:margin;v-text-anchor:top" o:gfxdata="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" fillcolor="white [3212]" stroked="f" strokeweight=".5pt">
-                <v:textbox>
-                  <w:txbxContent>
-                    <w:p>
-                      <w:pPr>
-                        <w:rPr>
-                          <w:sz w:val="16"/>
-                          <w:szCs w:val="16"/>
-                        </w:rPr>
-                      </w:pPr>
-                      <w:r>
-                        <w:rPr>
-                          <w:sz w:val="16"/>
-                          <w:szCs w:val="16"/>
-                        </w:rPr>
-                        <w:t>&lt;&lt;includes&gt;&gt;</w:t>
-                      </w:r>
-                    </w:p>
-                  </w:txbxContent>
-                </v:textbox>
-              </v:shape>
-            </w:pict>
-          </mc:Fallback>
-        </mc:AlternateContent>
-      </w:r>
-      <w:r>
-        <w:rPr>
-          <w:noProof/>
-          <w:color w:val="FF0000"/>
-          <w:lang w:eastAsia="en-IE"/>
-        </w:rPr>
-        <mc:AlternateContent>
-          <mc:Choice Requires="wps">
-            <w:drawing>
-              <wp:anchor distT="0" distB="0" distL="114300" distR="114300" simplePos="0" relativeHeight="251725824" behindDoc="0" locked="0" layoutInCell="1" allowOverlap="1" wp14:anchorId="7FD2ACDA" wp14:editId="0D35033A">
-                <wp:simplePos x="0" y="0"/>
-                <wp:positionH relativeFrom="column">
-                  <wp:posOffset>4741333</wp:posOffset>
-                </wp:positionH>
-                <wp:positionV relativeFrom="paragraph">
-                  <wp:posOffset>227330</wp:posOffset>
+                  <wp:posOffset>6985</wp:posOffset>
                 </wp:positionV>
                 <wp:extent cx="1244600" cy="514350"/>
                 <wp:effectExtent l="0" t="0" r="12700" b="19050"/>
                 <wp:wrapNone/>
-                <wp:docPr id="12" name="Oval 12"/>
+                <wp:docPr id="13" name="Oval 13"/>
                 <wp:cNvGraphicFramePr/>
                 <a:graphic xmlns:a="http://schemas.openxmlformats.org/drawingml/2006/main">
                   <a:graphicData uri="http://schemas.microsoft.com/office/word/2010/wordprocessingShape">
@@ -276,7 +161,7 @@
           </mc:Choice>
           <mc:Fallback>
             <w:pict>
-              <v:oval w14:anchorId="7FD2ACDA" id="Oval 12" o:spid="_x0000_s1027" style="position:absolute;margin-left:373.35pt;margin-top:17.9pt;width:98pt;height:40.5pt;z-index:251725824;visibility:visible;mso-wrap-style:square;mso-width-percent:0;mso-wrap-distance-left:9pt;mso-wrap-distance-top:0;mso-wrap-distance-right:9pt;mso-wrap-distance-bottom:0;mso-position-horizontal:absolute;mso-position-horizontal-relative:text;mso-position-vertical:absolute;mso-position-vertical-relative:text;mso-width-percent:0;mso-width-relative:margin;v-text-anchor:middle" o:gfxdata="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" filled="f" strokecolor="black [3213]" strokeweight="1pt">
+              <v:oval w14:anchorId="5CBD24C5" id="Oval 13" o:spid="_x0000_s1026" style="position:absolute;margin-left:333.8pt;margin-top:.55pt;width:98pt;height:40.5pt;z-index:251735040;visibility:visible;mso-wrap-style:square;mso-width-percent:0;mso-wrap-distance-left:9pt;mso-wrap-distance-top:0;mso-wrap-distance-right:9pt;mso-wrap-distance-bottom:0;mso-position-horizontal:absolute;mso-position-horizontal-relative:text;mso-position-vertical:absolute;mso-position-vertical-relative:text;mso-width-percent:0;mso-width-relative:margin;v-text-anchor:middle" o:gfxdata="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" filled="f" strokecolor="black [3213]" strokeweight="1pt">
                 <v:textbox>
                   <w:txbxContent>
                     <w:p>
@@ -310,18 +195,18 @@
         <mc:AlternateContent>
           <mc:Choice Requires="wps">
             <w:drawing>
-              <wp:anchor distT="0" distB="0" distL="114300" distR="114300" simplePos="0" relativeHeight="251709440" behindDoc="0" locked="0" layoutInCell="1" allowOverlap="1" wp14:anchorId="65212DF8" wp14:editId="18D373BC">
+              <wp:anchor distT="0" distB="0" distL="114300" distR="114300" simplePos="0" relativeHeight="251728896" behindDoc="0" locked="0" layoutInCell="1" allowOverlap="1" wp14:anchorId="1E5D254E" wp14:editId="6A037EF7">
                 <wp:simplePos x="0" y="0"/>
                 <wp:positionH relativeFrom="column">
-                  <wp:posOffset>2171700</wp:posOffset>
+                  <wp:posOffset>2995930</wp:posOffset>
                 </wp:positionH>
                 <wp:positionV relativeFrom="paragraph">
-                  <wp:posOffset>243205</wp:posOffset>
+                  <wp:posOffset>115570</wp:posOffset>
                 </wp:positionV>
-                <wp:extent cx="1190625" cy="514350"/>
-                <wp:effectExtent l="0" t="0" r="28575" b="19050"/>
+                <wp:extent cx="1244600" cy="514350"/>
+                <wp:effectExtent l="0" t="0" r="12700" b="19050"/>
                 <wp:wrapNone/>
-                <wp:docPr id="25" name="Oval 25"/>
+                <wp:docPr id="14" name="Oval 14"/>
                 <wp:cNvGraphicFramePr/>
                 <a:graphic xmlns:a="http://schemas.openxmlformats.org/drawingml/2006/main">
                   <a:graphicData uri="http://schemas.microsoft.com/office/word/2010/wordprocessingShape">
@@ -330,7 +215,7 @@
                       <wps:spPr>
                         <a:xfrm>
                           <a:off x="0" y="0"/>
-                          <a:ext cx="1190625" cy="514350"/>
+                          <a:ext cx="1244600" cy="514350"/>
                         </a:xfrm>
                         <a:prstGeom prst="ellipse">
                           <a:avLst/>
@@ -362,7 +247,6 @@
                         <w:txbxContent>
                           <w:p>
                             <w:pPr>
-                              <w:jc w:val="center"/>
                               <w:rPr>
                                 <w:color w:val="000000" w:themeColor="text1"/>
                                 <w:sz w:val="16"/>
@@ -373,16 +257,8 @@
                                 <w:color w:val="000000" w:themeColor="text1"/>
                                 <w:sz w:val="16"/>
                               </w:rPr>
-                              <w:t>Add Owner</w:t>
+                              <w:t>Validate IBAN</w:t>
                             </w:r>
-                          </w:p>
-                          <w:p>
-                            <w:pPr>
-                              <w:rPr>
-                                <w:color w:val="000000" w:themeColor="text1"/>
-                                <w:sz w:val="16"/>
-                              </w:rPr>
-                            </w:pPr>
                           </w:p>
                         </w:txbxContent>
                       </wps:txbx>
@@ -395,17 +271,19 @@
                     </wps:wsp>
                   </a:graphicData>
                 </a:graphic>
+                <wp14:sizeRelH relativeFrom="margin">
+                  <wp14:pctWidth>0</wp14:pctWidth>
+                </wp14:sizeRelH>
               </wp:anchor>
             </w:drawing>
           </mc:Choice>
           <mc:Fallback>
             <w:pict>
-              <v:oval w14:anchorId="65212DF8" id="Oval 25" o:spid="_x0000_s1028" style="position:absolute;margin-left:171pt;margin-top:19.15pt;width:93.75pt;height:40.5pt;z-index:251709440;visibility:visible;mso-wrap-style:square;mso-wrap-distance-left:9pt;mso-wrap-distance-top:0;mso-wrap-distance-right:9pt;mso-wrap-distance-bottom:0;mso-position-horizontal:absolute;mso-position-horizontal-relative:text;mso-position-vertical:absolute;mso-position-vertical-relative:text;v-text-anchor:middle" o:gfxdata="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" filled="f" strokecolor="black [3213]" strokeweight="1pt">
+              <v:oval w14:anchorId="1E5D254E" id="Oval 14" o:spid="_x0000_s1027" style="position:absolute;margin-left:235.9pt;margin-top:9.1pt;width:98pt;height:40.5pt;z-index:251728896;visibility:visible;mso-wrap-style:square;mso-width-percent:0;mso-wrap-distance-left:9pt;mso-wrap-distance-top:0;mso-wrap-distance-right:9pt;mso-wrap-distance-bottom:0;mso-position-horizontal:absolute;mso-position-horizontal-relative:text;mso-position-vertical:absolute;mso-position-vertical-relative:text;mso-width-percent:0;mso-width-relative:margin;v-text-anchor:middle" o:gfxdata="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" filled="f" strokecolor="black [3213]" strokeweight="1pt">
                 <v:textbox>
                   <w:txbxContent>
                     <w:p>
                       <w:pPr>
-                        <w:jc w:val="center"/>
                         <w:rPr>
                           <w:color w:val="000000" w:themeColor="text1"/>
                           <w:sz w:val="16"/>
@@ -416,16 +294,8 @@
                           <w:color w:val="000000" w:themeColor="text1"/>
                           <w:sz w:val="16"/>
                         </w:rPr>
-                        <w:t>Add Owner</w:t>
+                        <w:t>Validate IBAN</w:t>
                       </w:r>
-                    </w:p>
-                    <w:p>
-                      <w:pPr>
-                        <w:rPr>
-                          <w:color w:val="000000" w:themeColor="text1"/>
-                          <w:sz w:val="16"/>
-                        </w:rPr>
-                      </w:pPr>
                     </w:p>
                   </w:txbxContent>
                 </v:textbox>
@@ -450,27 +320,159 @@
         <mc:AlternateContent>
           <mc:Choice Requires="wps">
             <w:drawing>
-              <wp:anchor distT="0" distB="0" distL="114300" distR="114300" simplePos="0" relativeHeight="251723776" behindDoc="0" locked="0" layoutInCell="1" allowOverlap="1" wp14:anchorId="23E8DC74" wp14:editId="14DA1B40">
+              <wp:anchor distT="0" distB="0" distL="114300" distR="114300" simplePos="0" relativeHeight="251741184" behindDoc="0" locked="0" layoutInCell="1" allowOverlap="1" wp14:anchorId="1E41CE8E" wp14:editId="7DB84815">
                 <wp:simplePos x="0" y="0"/>
                 <wp:positionH relativeFrom="column">
-                  <wp:posOffset>3488267</wp:posOffset>
+                  <wp:posOffset>5275580</wp:posOffset>
                 </wp:positionH>
                 <wp:positionV relativeFrom="paragraph">
-                  <wp:posOffset>141817</wp:posOffset>
+                  <wp:posOffset>3810</wp:posOffset>
                 </wp:positionV>
-                <wp:extent cx="1109133" cy="8467"/>
-                <wp:effectExtent l="0" t="0" r="34290" b="29845"/>
+                <wp:extent cx="1244600" cy="514350"/>
+                <wp:effectExtent l="0" t="0" r="12700" b="19050"/>
                 <wp:wrapNone/>
-                <wp:docPr id="10" name="Straight Connector 10"/>
+                <wp:docPr id="20" name="Oval 20"/>
+                <wp:cNvGraphicFramePr/>
+                <a:graphic xmlns:a="http://schemas.openxmlformats.org/drawingml/2006/main">
+                  <a:graphicData uri="http://schemas.microsoft.com/office/word/2010/wordprocessingShape">
+                    <wps:wsp>
+                      <wps:cNvSpPr/>
+                      <wps:spPr>
+                        <a:xfrm>
+                          <a:off x="0" y="0"/>
+                          <a:ext cx="1244600" cy="514350"/>
+                        </a:xfrm>
+                        <a:prstGeom prst="ellipse">
+                          <a:avLst/>
+                        </a:prstGeom>
+                        <a:noFill/>
+                        <a:ln w="12700">
+                          <a:solidFill>
+                            <a:schemeClr val="tx1"/>
+                          </a:solidFill>
+                        </a:ln>
+                      </wps:spPr>
+                      <wps:style>
+                        <a:lnRef idx="2">
+                          <a:schemeClr val="accent1">
+                            <a:shade val="50000"/>
+                          </a:schemeClr>
+                        </a:lnRef>
+                        <a:fillRef idx="1">
+                          <a:schemeClr val="accent1"/>
+                        </a:fillRef>
+                        <a:effectRef idx="0">
+                          <a:schemeClr val="accent1"/>
+                        </a:effectRef>
+                        <a:fontRef idx="minor">
+                          <a:schemeClr val="lt1"/>
+                        </a:fontRef>
+                      </wps:style>
+                      <wps:txbx>
+                        <w:txbxContent>
+                          <w:p>
+                            <w:pPr>
+                              <w:rPr>
+                                <w:color w:val="000000" w:themeColor="text1"/>
+                                <w:sz w:val="16"/>
+                              </w:rPr>
+                            </w:pPr>
+                            <w:r>
+                              <w:rPr>
+                                <w:color w:val="000000" w:themeColor="text1"/>
+                                <w:sz w:val="16"/>
+                              </w:rPr>
+                              <w:t>Validate</w:t>
+                            </w:r>
+                            <w:r>
+                              <w:rPr>
+                                <w:color w:val="000000" w:themeColor="text1"/>
+                                <w:sz w:val="16"/>
+                              </w:rPr>
+                              <w:t xml:space="preserve"> Phone Number</w:t>
+                            </w:r>
+                          </w:p>
+                        </w:txbxContent>
+                      </wps:txbx>
+                      <wps:bodyPr rot="0" spcFirstLastPara="0" vertOverflow="overflow" horzOverflow="overflow" vert="horz" wrap="square" lIns="91440" tIns="45720" rIns="91440" bIns="45720" numCol="1" spcCol="0" rtlCol="0" fromWordArt="0" anchor="ctr" anchorCtr="0" forceAA="0" compatLnSpc="1">
+                        <a:prstTxWarp prst="textNoShape">
+                          <a:avLst/>
+                        </a:prstTxWarp>
+                        <a:noAutofit/>
+                      </wps:bodyPr>
+                    </wps:wsp>
+                  </a:graphicData>
+                </a:graphic>
+                <wp14:sizeRelH relativeFrom="margin">
+                  <wp14:pctWidth>0</wp14:pctWidth>
+                </wp14:sizeRelH>
+              </wp:anchor>
+            </w:drawing>
+          </mc:Choice>
+          <mc:Fallback>
+            <w:pict>
+              <v:oval w14:anchorId="1E41CE8E" id="Oval 20" o:spid="_x0000_s1028" style="position:absolute;margin-left:415.4pt;margin-top:.3pt;width:98pt;height:40.5pt;z-index:251741184;visibility:visible;mso-wrap-style:square;mso-width-percent:0;mso-wrap-distance-left:9pt;mso-wrap-distance-top:0;mso-wrap-distance-right:9pt;mso-wrap-distance-bottom:0;mso-position-horizontal:absolute;mso-position-horizontal-relative:text;mso-position-vertical:absolute;mso-position-vertical-relative:text;mso-width-percent:0;mso-width-relative:margin;v-text-anchor:middle" o:gfxdata="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" filled="f" strokecolor="black [3213]" strokeweight="1pt">
+                <v:textbox>
+                  <w:txbxContent>
+                    <w:p>
+                      <w:pPr>
+                        <w:rPr>
+                          <w:color w:val="000000" w:themeColor="text1"/>
+                          <w:sz w:val="16"/>
+                        </w:rPr>
+                      </w:pPr>
+                      <w:r>
+                        <w:rPr>
+                          <w:color w:val="000000" w:themeColor="text1"/>
+                          <w:sz w:val="16"/>
+                        </w:rPr>
+                        <w:t>Validate</w:t>
+                      </w:r>
+                      <w:r>
+                        <w:rPr>
+                          <w:color w:val="000000" w:themeColor="text1"/>
+                          <w:sz w:val="16"/>
+                        </w:rPr>
+                        <w:t xml:space="preserve"> Phone Number</w:t>
+                      </w:r>
+                    </w:p>
+                  </w:txbxContent>
+                </v:textbox>
+              </v:oval>
+            </w:pict>
+          </mc:Fallback>
+        </mc:AlternateContent>
+      </w:r>
+      <w:r>
+        <w:rPr>
+          <w:noProof/>
+          <w:color w:val="FF0000"/>
+          <w:lang w:eastAsia="en-IE"/>
+        </w:rPr>
+        <mc:AlternateContent>
+          <mc:Choice Requires="wps">
+            <w:drawing>
+              <wp:anchor distT="0" distB="0" distL="114300" distR="114300" simplePos="0" relativeHeight="251739136" behindDoc="1" locked="0" layoutInCell="1" allowOverlap="1" wp14:anchorId="44F13573" wp14:editId="11A93123">
+                <wp:simplePos x="0" y="0"/>
+                <wp:positionH relativeFrom="column">
+                  <wp:posOffset>4716780</wp:posOffset>
+                </wp:positionH>
+                <wp:positionV relativeFrom="paragraph">
+                  <wp:posOffset>206433</wp:posOffset>
+                </wp:positionV>
+                <wp:extent cx="53340" cy="506037"/>
+                <wp:effectExtent l="0" t="0" r="22860" b="27940"/>
+                <wp:wrapNone/>
+                <wp:docPr id="18" name="Straight Connector 18"/>
                 <wp:cNvGraphicFramePr/>
                 <a:graphic xmlns:a="http://schemas.openxmlformats.org/drawingml/2006/main">
                   <a:graphicData uri="http://schemas.microsoft.com/office/word/2010/wordprocessingShape">
                     <wps:wsp>
                       <wps:cNvCnPr/>
                       <wps:spPr>
-                        <a:xfrm>
+                        <a:xfrm flipH="1">
                           <a:off x="0" y="0"/>
-                          <a:ext cx="1109133" cy="8467"/>
+                          <a:ext cx="53340" cy="506037"/>
                         </a:xfrm>
                         <a:prstGeom prst="line">
                           <a:avLst/>
@@ -502,7 +504,7 @@
           </mc:Choice>
           <mc:Fallback>
             <w:pict>
-              <v:line w14:anchorId="33E1576D" id="Straight Connector 10" o:spid="_x0000_s1026" style="position:absolute;z-index:251723776;visibility:visible;mso-wrap-style:square;mso-width-percent:0;mso-height-percent:0;mso-wrap-distance-left:9pt;mso-wrap-distance-top:0;mso-wrap-distance-right:9pt;mso-wrap-distance-bottom:0;mso-position-horizontal:absolute;mso-position-horizontal-relative:text;mso-position-vertical:absolute;mso-position-vertical-relative:text;mso-width-percent:0;mso-height-percent:0;mso-width-relative:margin;mso-height-relative:margin" from="274.65pt,11.15pt" to="362pt,11.8pt" o:gfxdata="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"/>
+              <v:line w14:anchorId="3DA0E3DD" id="Straight Connector 18" o:spid="_x0000_s1026" style="position:absolute;flip:x;z-index:-251577344;visibility:visible;mso-wrap-style:square;mso-width-percent:0;mso-height-percent:0;mso-wrap-distance-left:9pt;mso-wrap-distance-top:0;mso-wrap-distance-right:9pt;mso-wrap-distance-bottom:0;mso-position-horizontal:absolute;mso-position-horizontal-relative:text;mso-position-vertical:absolute;mso-position-vertical-relative:text;mso-width-percent:0;mso-height-percent:0;mso-width-relative:margin;mso-height-relative:margin" from="371.4pt,16.25pt" to="375.6pt,56.1pt" o:gfxdata="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"/>
             </w:pict>
           </mc:Fallback>
         </mc:AlternateContent>
@@ -515,13 +517,13 @@
         <mc:AlternateContent>
           <mc:Choice Requires="wpg">
             <w:drawing>
-              <wp:anchor distT="0" distB="0" distL="114300" distR="114300" simplePos="0" relativeHeight="251714560" behindDoc="0" locked="0" layoutInCell="1" allowOverlap="1" wp14:anchorId="183123C5" wp14:editId="72E707EE">
+              <wp:anchor distT="0" distB="0" distL="114300" distR="114300" simplePos="0" relativeHeight="251714560" behindDoc="0" locked="0" layoutInCell="1" allowOverlap="1" wp14:anchorId="183123C5" wp14:editId="0F36DF42">
                 <wp:simplePos x="0" y="0"/>
                 <wp:positionH relativeFrom="column">
-                  <wp:posOffset>466164</wp:posOffset>
+                  <wp:posOffset>52070</wp:posOffset>
                 </wp:positionH>
                 <wp:positionV relativeFrom="paragraph">
-                  <wp:posOffset>48708</wp:posOffset>
+                  <wp:posOffset>5080</wp:posOffset>
                 </wp:positionV>
                 <wp:extent cx="1321099" cy="914400"/>
                 <wp:effectExtent l="0" t="0" r="0" b="0"/>
@@ -789,7 +791,7 @@
           </mc:Choice>
           <mc:Fallback>
             <w:pict>
-              <v:group w14:anchorId="183123C5" id="Group 38" o:spid="_x0000_s1029" style="position:absolute;margin-left:36.7pt;margin-top:3.85pt;width:104pt;height:1in;z-index:251714560;mso-width-relative:margin;mso-height-relative:margin" coordorigin="-4171" coordsize="13219,9144" o:gfxdata="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">
+              <v:group w14:anchorId="183123C5" id="Group 38" o:spid="_x0000_s1029" style="position:absolute;margin-left:4.1pt;margin-top:.4pt;width:104pt;height:1in;z-index:251714560;mso-width-relative:margin;mso-height-relative:margin" coordorigin="-4171" coordsize="13219,9144" o:gfxdata="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">
                 <v:group id="Group 27" o:spid="_x0000_s1030" style="position:absolute;left:1143;width:2228;height:6078" coordsize="3143,8572" o:gfxdata="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">
                   <v:shapetype id="_x0000_t96" coordsize="21600,21600" o:spt="96" adj="17520" path="m10800,qx,10800,10800,21600,21600,10800,10800,xem7340,6445qx6215,7570,7340,8695,8465,7570,7340,6445xnfem14260,6445qx13135,7570,14260,8695,15385,7570,14260,6445xnfem4960@0c8853@3,12747@3,16640@0nfe">
                     <v:formulas>
@@ -812,6 +814,10 @@
                     <v:line id="Straight Connector 33" o:spid="_x0000_s1036" style="position:absolute;visibility:visible;mso-wrap-style:square" from="133350,9525" to="257175,171450" o:connectortype="straight" o:gfxdata="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" strokecolor="black [3040]"/>
                   </v:group>
                 </v:group>
+                <v:shapetype id="_x0000_t202" coordsize="21600,21600" o:spt="202" path="m,l,21600r21600,l21600,xe">
+                  <v:stroke joinstyle="miter"/>
+                  <v:path gradientshapeok="t" o:connecttype="rect"/>
+                </v:shapetype>
                 <v:shape id="Text Box 34" o:spid="_x0000_s1037" type="#_x0000_t202" style="position:absolute;left:-4171;top:6553;width:13218;height:2591;visibility:visible;mso-wrap-style:square;v-text-anchor:top" o:gfxdata="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" fillcolor="white [3212]" stroked="f" strokeweight=".5pt">
                   <v:textbox>
                     <w:txbxContent>
@@ -837,80 +843,6 @@
           </mc:Fallback>
         </mc:AlternateContent>
       </w:r>
-      <w:r>
-        <w:rPr>
-          <w:noProof/>
-          <w:color w:val="FF0000"/>
-          <w:lang w:eastAsia="en-IE"/>
-        </w:rPr>
-        <mc:AlternateContent>
-          <mc:Choice Requires="wps">
-            <w:drawing>
-              <wp:anchor distT="0" distB="0" distL="114300" distR="114300" simplePos="0" relativeHeight="251697152" behindDoc="0" locked="0" layoutInCell="1" allowOverlap="1" wp14:anchorId="78EA91EC" wp14:editId="5C94C98E">
-                <wp:simplePos x="0" y="0"/>
-                <wp:positionH relativeFrom="column">
-                  <wp:posOffset>1287781</wp:posOffset>
-                </wp:positionH>
-                <wp:positionV relativeFrom="paragraph">
-                  <wp:posOffset>266123</wp:posOffset>
-                </wp:positionV>
-                <wp:extent cx="822960" cy="216477"/>
-                <wp:effectExtent l="0" t="57150" r="0" b="31750"/>
-                <wp:wrapNone/>
-                <wp:docPr id="11" name="Straight Connector 11"/>
-                <wp:cNvGraphicFramePr/>
-                <a:graphic xmlns:a="http://schemas.openxmlformats.org/drawingml/2006/main">
-                  <a:graphicData uri="http://schemas.microsoft.com/office/word/2010/wordprocessingShape">
-                    <wps:wsp>
-                      <wps:cNvCnPr/>
-                      <wps:spPr>
-                        <a:xfrm flipV="1">
-                          <a:off x="0" y="0"/>
-                          <a:ext cx="822960" cy="216477"/>
-                        </a:xfrm>
-                        <a:prstGeom prst="line">
-                          <a:avLst/>
-                        </a:prstGeom>
-                        <a:ln>
-                          <a:tailEnd type="triangle" w="lg" len="lg"/>
-                        </a:ln>
-                      </wps:spPr>
-                      <wps:style>
-                        <a:lnRef idx="1">
-                          <a:schemeClr val="dk1"/>
-                        </a:lnRef>
-                        <a:fillRef idx="0">
-                          <a:schemeClr val="dk1"/>
-                        </a:fillRef>
-                        <a:effectRef idx="0">
-                          <a:schemeClr val="dk1"/>
-                        </a:effectRef>
-                        <a:fontRef idx="minor">
-                          <a:schemeClr val="tx1"/>
-                        </a:fontRef>
-                      </wps:style>
-                      <wps:bodyPr/>
-                    </wps:wsp>
-                  </a:graphicData>
-                </a:graphic>
-                <wp14:sizeRelH relativeFrom="margin">
-                  <wp14:pctWidth>0</wp14:pctWidth>
-                </wp14:sizeRelH>
-                <wp14:sizeRelV relativeFrom="margin">
-                  <wp14:pctHeight>0</wp14:pctHeight>
-                </wp14:sizeRelV>
-              </wp:anchor>
-            </w:drawing>
-          </mc:Choice>
-          <mc:Fallback>
-            <w:pict>
-              <v:line w14:anchorId="1E63EDC1" id="Straight Connector 11" o:spid="_x0000_s1026" style="position:absolute;flip:y;z-index:251697152;visibility:visible;mso-wrap-style:square;mso-width-percent:0;mso-height-percent:0;mso-wrap-distance-left:9pt;mso-wrap-distance-top:0;mso-wrap-distance-right:9pt;mso-wrap-distance-bottom:0;mso-position-horizontal:absolute;mso-position-horizontal-relative:text;mso-position-vertical:absolute;mso-position-vertical-relative:text;mso-width-percent:0;mso-height-percent:0;mso-width-relative:margin;mso-height-relative:margin" from="101.4pt,20.95pt" to="166.2pt,38pt" o:gfxdata="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" strokecolor="black [3040]">
-                <v:stroke endarrow="block" endarrowwidth="wide" endarrowlength="long"/>
-              </v:line>
-            </w:pict>
-          </mc:Fallback>
-        </mc:AlternateContent>
-      </w:r>
     </w:p>
     <w:p>
       <w:pPr>
@@ -927,18 +859,542 @@
         <mc:AlternateContent>
           <mc:Choice Requires="wps">
             <w:drawing>
-              <wp:anchor distT="0" distB="0" distL="114300" distR="114300" simplePos="0" relativeHeight="251732992" behindDoc="0" locked="0" layoutInCell="1" allowOverlap="1" wp14:anchorId="043BC153" wp14:editId="0C6C8BF8">
+              <wp:anchor distT="0" distB="0" distL="114300" distR="114300" simplePos="0" relativeHeight="251747328" behindDoc="0" locked="0" layoutInCell="1" allowOverlap="1" wp14:anchorId="26A8014D" wp14:editId="73A2316B">
                 <wp:simplePos x="0" y="0"/>
                 <wp:positionH relativeFrom="column">
-                  <wp:posOffset>3611245</wp:posOffset>
+                  <wp:posOffset>4979034</wp:posOffset>
                 </wp:positionH>
                 <wp:positionV relativeFrom="paragraph">
-                  <wp:posOffset>125730</wp:posOffset>
+                  <wp:posOffset>214630</wp:posOffset>
+                </wp:positionV>
+                <wp:extent cx="820420" cy="228600"/>
+                <wp:effectExtent l="19050" t="95250" r="17780" b="95250"/>
+                <wp:wrapNone/>
+                <wp:docPr id="41" name="Text Box 41"/>
+                <wp:cNvGraphicFramePr/>
+                <a:graphic xmlns:a="http://schemas.openxmlformats.org/drawingml/2006/main">
+                  <a:graphicData uri="http://schemas.microsoft.com/office/word/2010/wordprocessingShape">
+                    <wps:wsp>
+                      <wps:cNvSpPr txBox="1"/>
+                      <wps:spPr>
+                        <a:xfrm rot="748450">
+                          <a:off x="0" y="0"/>
+                          <a:ext cx="820420" cy="228600"/>
+                        </a:xfrm>
+                        <a:prstGeom prst="rect">
+                          <a:avLst/>
+                        </a:prstGeom>
+                        <a:solidFill>
+                          <a:schemeClr val="bg1"/>
+                        </a:solidFill>
+                        <a:ln w="6350">
+                          <a:noFill/>
+                        </a:ln>
+                      </wps:spPr>
+                      <wps:txbx>
+                        <w:txbxContent>
+                          <w:p>
+                            <w:pPr>
+                              <w:rPr>
+                                <w:sz w:val="16"/>
+                                <w:szCs w:val="16"/>
+                              </w:rPr>
+                            </w:pPr>
+                            <w:r>
+                              <w:rPr>
+                                <w:sz w:val="16"/>
+                                <w:szCs w:val="16"/>
+                              </w:rPr>
+                              <w:t>&lt;&lt;includes</w:t>
+                            </w:r>
+                            <w:r>
+                              <w:rPr>
+                                <w:noProof/>
+                                <w:sz w:val="16"/>
+                                <w:szCs w:val="16"/>
+                              </w:rPr>
+                              <w:drawing>
+                                <wp:inline distT="0" distB="0" distL="0" distR="0" wp14:anchorId="3E7FFE45" wp14:editId="4F4A7D93">
+                                  <wp:extent cx="15875" cy="130810"/>
+                                  <wp:effectExtent l="0" t="0" r="0" b="0"/>
+                                  <wp:docPr id="42" name="Picture 42"/>
+                                  <wp:cNvGraphicFramePr>
+                                    <a:graphicFrameLocks xmlns:a="http://schemas.openxmlformats.org/drawingml/2006/main" noChangeAspect="1"/>
+                                  </wp:cNvGraphicFramePr>
+                                  <a:graphic xmlns:a="http://schemas.openxmlformats.org/drawingml/2006/main">
+                                    <a:graphicData uri="http://schemas.openxmlformats.org/drawingml/2006/picture">
+                                      <pic:pic xmlns:pic="http://schemas.openxmlformats.org/drawingml/2006/picture">
+                                        <pic:nvPicPr>
+                                          <pic:cNvPr id="0" name="Picture 2"/>
+                                          <pic:cNvPicPr>
+                                            <a:picLocks noChangeAspect="1" noChangeArrowheads="1"/>
+                                          </pic:cNvPicPr>
+                                        </pic:nvPicPr>
+                                        <pic:blipFill>
+                                          <a:blip r:embed="rId5">
+                                            <a:extLst>
+                                              <a:ext uri="{28A0092B-C50C-407E-A947-70E740481C1C}">
+                                                <a14:useLocalDpi xmlns:a14="http://schemas.microsoft.com/office/drawing/2010/main" val="0"/>
+                                              </a:ext>
+                                            </a:extLst>
+                                          </a:blip>
+                                          <a:srcRect/>
+                                          <a:stretch>
+                                            <a:fillRect/>
+                                          </a:stretch>
+                                        </pic:blipFill>
+                                        <pic:spPr bwMode="auto">
+                                          <a:xfrm>
+                                            <a:off x="0" y="0"/>
+                                            <a:ext cx="15875" cy="130810"/>
+                                          </a:xfrm>
+                                          <a:prstGeom prst="rect">
+                                            <a:avLst/>
+                                          </a:prstGeom>
+                                          <a:noFill/>
+                                          <a:ln>
+                                            <a:noFill/>
+                                          </a:ln>
+                                        </pic:spPr>
+                                      </pic:pic>
+                                    </a:graphicData>
+                                  </a:graphic>
+                                </wp:inline>
+                              </w:drawing>
+                            </w:r>
+                            <w:r>
+                              <w:rPr>
+                                <w:sz w:val="16"/>
+                                <w:szCs w:val="16"/>
+                              </w:rPr>
+                              <w:t>&gt;&gt;</w:t>
+                            </w:r>
+                          </w:p>
+                        </w:txbxContent>
+                      </wps:txbx>
+                      <wps:bodyPr rot="0" spcFirstLastPara="0" vertOverflow="overflow" horzOverflow="overflow" vert="horz" wrap="square" lIns="91440" tIns="45720" rIns="91440" bIns="45720" numCol="1" spcCol="0" rtlCol="0" fromWordArt="0" anchor="t" anchorCtr="0" forceAA="0" compatLnSpc="1">
+                        <a:prstTxWarp prst="textNoShape">
+                          <a:avLst/>
+                        </a:prstTxWarp>
+                        <a:noAutofit/>
+                      </wps:bodyPr>
+                    </wps:wsp>
+                  </a:graphicData>
+                </a:graphic>
+                <wp14:sizeRelH relativeFrom="margin">
+                  <wp14:pctWidth>0</wp14:pctWidth>
+                </wp14:sizeRelH>
+                <wp14:sizeRelV relativeFrom="margin">
+                  <wp14:pctHeight>0</wp14:pctHeight>
+                </wp14:sizeRelV>
+              </wp:anchor>
+            </w:drawing>
+          </mc:Choice>
+          <mc:Fallback>
+            <w:pict>
+              <v:shape w14:anchorId="26A8014D" id="Text Box 41" o:spid="_x0000_s1038" type="#_x0000_t202" style="position:absolute;margin-left:392.05pt;margin-top:16.9pt;width:64.6pt;height:18pt;rotation:817507fd;z-index:251747328;visibility:visible;mso-wrap-style:square;mso-width-percent:0;mso-height-percent:0;mso-wrap-distance-left:9pt;mso-wrap-distance-top:0;mso-wrap-distance-right:9pt;mso-wrap-distance-bottom:0;mso-position-horizontal:absolute;mso-position-horizontal-relative:text;mso-position-vertical:absolute;mso-position-vertical-relative:text;mso-width-percent:0;mso-height-percent:0;mso-width-relative:margin;mso-height-relative:margin;v-text-anchor:top" o:gfxdata="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" fillcolor="white [3212]" stroked="f" strokeweight=".5pt">
+                <v:textbox>
+                  <w:txbxContent>
+                    <w:p>
+                      <w:pPr>
+                        <w:rPr>
+                          <w:sz w:val="16"/>
+                          <w:szCs w:val="16"/>
+                        </w:rPr>
+                      </w:pPr>
+                      <w:r>
+                        <w:rPr>
+                          <w:sz w:val="16"/>
+                          <w:szCs w:val="16"/>
+                        </w:rPr>
+                        <w:t>&lt;&lt;includes</w:t>
+                      </w:r>
+                      <w:r>
+                        <w:rPr>
+                          <w:noProof/>
+                          <w:sz w:val="16"/>
+                          <w:szCs w:val="16"/>
+                        </w:rPr>
+                        <w:drawing>
+                          <wp:inline distT="0" distB="0" distL="0" distR="0" wp14:anchorId="3E7FFE45" wp14:editId="4F4A7D93">
+                            <wp:extent cx="15875" cy="130810"/>
+                            <wp:effectExtent l="0" t="0" r="0" b="0"/>
+                            <wp:docPr id="42" name="Picture 42"/>
+                            <wp:cNvGraphicFramePr>
+                              <a:graphicFrameLocks xmlns:a="http://schemas.openxmlformats.org/drawingml/2006/main" noChangeAspect="1"/>
+                            </wp:cNvGraphicFramePr>
+                            <a:graphic xmlns:a="http://schemas.openxmlformats.org/drawingml/2006/main">
+                              <a:graphicData uri="http://schemas.openxmlformats.org/drawingml/2006/picture">
+                                <pic:pic xmlns:pic="http://schemas.openxmlformats.org/drawingml/2006/picture">
+                                  <pic:nvPicPr>
+                                    <pic:cNvPr id="0" name="Picture 2"/>
+                                    <pic:cNvPicPr>
+                                      <a:picLocks noChangeAspect="1" noChangeArrowheads="1"/>
+                                    </pic:cNvPicPr>
+                                  </pic:nvPicPr>
+                                  <pic:blipFill>
+                                    <a:blip r:embed="rId5">
+                                      <a:extLst>
+                                        <a:ext uri="{28A0092B-C50C-407E-A947-70E740481C1C}">
+                                          <a14:useLocalDpi xmlns:a14="http://schemas.microsoft.com/office/drawing/2010/main" val="0"/>
+                                        </a:ext>
+                                      </a:extLst>
+                                    </a:blip>
+                                    <a:srcRect/>
+                                    <a:stretch>
+                                      <a:fillRect/>
+                                    </a:stretch>
+                                  </pic:blipFill>
+                                  <pic:spPr bwMode="auto">
+                                    <a:xfrm>
+                                      <a:off x="0" y="0"/>
+                                      <a:ext cx="15875" cy="130810"/>
+                                    </a:xfrm>
+                                    <a:prstGeom prst="rect">
+                                      <a:avLst/>
+                                    </a:prstGeom>
+                                    <a:noFill/>
+                                    <a:ln>
+                                      <a:noFill/>
+                                    </a:ln>
+                                  </pic:spPr>
+                                </pic:pic>
+                              </a:graphicData>
+                            </a:graphic>
+                          </wp:inline>
+                        </w:drawing>
+                      </w:r>
+                      <w:r>
+                        <w:rPr>
+                          <w:sz w:val="16"/>
+                          <w:szCs w:val="16"/>
+                        </w:rPr>
+                        <w:t>&gt;&gt;</w:t>
+                      </w:r>
+                    </w:p>
+                  </w:txbxContent>
+                </v:textbox>
+              </v:shape>
+            </w:pict>
+          </mc:Fallback>
+        </mc:AlternateContent>
+      </w:r>
+      <w:r>
+        <w:rPr>
+          <w:noProof/>
+          <w:color w:val="FF0000"/>
+          <w:lang w:eastAsia="en-IE"/>
+        </w:rPr>
+        <mc:AlternateContent>
+          <mc:Choice Requires="wps">
+            <w:drawing>
+              <wp:anchor distT="0" distB="0" distL="114300" distR="114300" simplePos="0" relativeHeight="251743232" behindDoc="1" locked="0" layoutInCell="1" allowOverlap="1" wp14:anchorId="037A7D2B" wp14:editId="03D1CE29">
+                <wp:simplePos x="0" y="0"/>
+                <wp:positionH relativeFrom="column">
+                  <wp:posOffset>5196840</wp:posOffset>
+                </wp:positionH>
+                <wp:positionV relativeFrom="paragraph">
+                  <wp:posOffset>62230</wp:posOffset>
+                </wp:positionV>
+                <wp:extent cx="121920" cy="480060"/>
+                <wp:effectExtent l="0" t="0" r="30480" b="34290"/>
+                <wp:wrapNone/>
+                <wp:docPr id="22" name="Straight Connector 22"/>
+                <wp:cNvGraphicFramePr/>
+                <a:graphic xmlns:a="http://schemas.openxmlformats.org/drawingml/2006/main">
+                  <a:graphicData uri="http://schemas.microsoft.com/office/word/2010/wordprocessingShape">
+                    <wps:wsp>
+                      <wps:cNvCnPr/>
+                      <wps:spPr>
+                        <a:xfrm flipH="1">
+                          <a:off x="0" y="0"/>
+                          <a:ext cx="121920" cy="480060"/>
+                        </a:xfrm>
+                        <a:prstGeom prst="line">
+                          <a:avLst/>
+                        </a:prstGeom>
+                        <a:noFill/>
+                        <a:ln w="9525" cap="flat" cmpd="sng" algn="ctr">
+                          <a:solidFill>
+                            <a:sysClr val="windowText" lastClr="000000">
+                              <a:shade val="95000"/>
+                              <a:satMod val="105000"/>
+                            </a:sysClr>
+                          </a:solidFill>
+                          <a:prstDash val="solid"/>
+                        </a:ln>
+                        <a:effectLst/>
+                      </wps:spPr>
+                      <wps:bodyPr/>
+                    </wps:wsp>
+                  </a:graphicData>
+                </a:graphic>
+                <wp14:sizeRelH relativeFrom="margin">
+                  <wp14:pctWidth>0</wp14:pctWidth>
+                </wp14:sizeRelH>
+                <wp14:sizeRelV relativeFrom="margin">
+                  <wp14:pctHeight>0</wp14:pctHeight>
+                </wp14:sizeRelV>
+              </wp:anchor>
+            </w:drawing>
+          </mc:Choice>
+          <mc:Fallback>
+            <w:pict>
+              <v:line w14:anchorId="2F9856D4" id="Straight Connector 22" o:spid="_x0000_s1026" style="position:absolute;flip:x;z-index:-251573248;visibility:visible;mso-wrap-style:square;mso-width-percent:0;mso-height-percent:0;mso-wrap-distance-left:9pt;mso-wrap-distance-top:0;mso-wrap-distance-right:9pt;mso-wrap-distance-bottom:0;mso-position-horizontal:absolute;mso-position-horizontal-relative:text;mso-position-vertical:absolute;mso-position-vertical-relative:text;mso-width-percent:0;mso-height-percent:0;mso-width-relative:margin;mso-height-relative:margin" from="409.2pt,4.9pt" to="418.8pt,42.7pt" o:gfxdata="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"/>
+            </w:pict>
+          </mc:Fallback>
+        </mc:AlternateContent>
+      </w:r>
+      <w:r>
+        <w:rPr>
+          <w:noProof/>
+          <w:color w:val="FF0000"/>
+          <w:lang w:eastAsia="en-IE"/>
+        </w:rPr>
+        <mc:AlternateContent>
+          <mc:Choice Requires="wps">
+            <w:drawing>
+              <wp:anchor distT="0" distB="0" distL="114300" distR="114300" simplePos="0" relativeHeight="251745280" behindDoc="0" locked="0" layoutInCell="1" allowOverlap="1" wp14:anchorId="38E8C21A" wp14:editId="06256CCF">
+                <wp:simplePos x="0" y="0"/>
+                <wp:positionH relativeFrom="column">
+                  <wp:posOffset>4333876</wp:posOffset>
+                </wp:positionH>
+                <wp:positionV relativeFrom="paragraph">
+                  <wp:posOffset>38099</wp:posOffset>
+                </wp:positionV>
+                <wp:extent cx="820420" cy="228600"/>
+                <wp:effectExtent l="19050" t="152400" r="17780" b="152400"/>
+                <wp:wrapNone/>
+                <wp:docPr id="24" name="Text Box 24"/>
+                <wp:cNvGraphicFramePr/>
+                <a:graphic xmlns:a="http://schemas.openxmlformats.org/drawingml/2006/main">
+                  <a:graphicData uri="http://schemas.microsoft.com/office/word/2010/wordprocessingShape">
+                    <wps:wsp>
+                      <wps:cNvSpPr txBox="1"/>
+                      <wps:spPr>
+                        <a:xfrm rot="20343882">
+                          <a:off x="0" y="0"/>
+                          <a:ext cx="820420" cy="228600"/>
+                        </a:xfrm>
+                        <a:prstGeom prst="rect">
+                          <a:avLst/>
+                        </a:prstGeom>
+                        <a:solidFill>
+                          <a:schemeClr val="bg1"/>
+                        </a:solidFill>
+                        <a:ln w="6350">
+                          <a:noFill/>
+                        </a:ln>
+                      </wps:spPr>
+                      <wps:txbx>
+                        <w:txbxContent>
+                          <w:p>
+                            <w:pPr>
+                              <w:rPr>
+                                <w:sz w:val="16"/>
+                                <w:szCs w:val="16"/>
+                              </w:rPr>
+                            </w:pPr>
+                            <w:r>
+                              <w:rPr>
+                                <w:sz w:val="16"/>
+                                <w:szCs w:val="16"/>
+                              </w:rPr>
+                              <w:t>&lt;&lt;includes</w:t>
+                            </w:r>
+                            <w:r>
+                              <w:rPr>
+                                <w:noProof/>
+                                <w:sz w:val="16"/>
+                                <w:szCs w:val="16"/>
+                              </w:rPr>
+                              <w:drawing>
+                                <wp:inline distT="0" distB="0" distL="0" distR="0" wp14:anchorId="6B8A40D2" wp14:editId="31E5A503">
+                                  <wp:extent cx="15875" cy="130810"/>
+                                  <wp:effectExtent l="0" t="0" r="0" b="0"/>
+                                  <wp:docPr id="37" name="Picture 37"/>
+                                  <wp:cNvGraphicFramePr>
+                                    <a:graphicFrameLocks xmlns:a="http://schemas.openxmlformats.org/drawingml/2006/main" noChangeAspect="1"/>
+                                  </wp:cNvGraphicFramePr>
+                                  <a:graphic xmlns:a="http://schemas.openxmlformats.org/drawingml/2006/main">
+                                    <a:graphicData uri="http://schemas.openxmlformats.org/drawingml/2006/picture">
+                                      <pic:pic xmlns:pic="http://schemas.openxmlformats.org/drawingml/2006/picture">
+                                        <pic:nvPicPr>
+                                          <pic:cNvPr id="0" name="Picture 2"/>
+                                          <pic:cNvPicPr>
+                                            <a:picLocks noChangeAspect="1" noChangeArrowheads="1"/>
+                                          </pic:cNvPicPr>
+                                        </pic:nvPicPr>
+                                        <pic:blipFill>
+                                          <a:blip r:embed="rId5">
+                                            <a:extLst>
+                                              <a:ext uri="{28A0092B-C50C-407E-A947-70E740481C1C}">
+                                                <a14:useLocalDpi xmlns:a14="http://schemas.microsoft.com/office/drawing/2010/main" val="0"/>
+                                              </a:ext>
+                                            </a:extLst>
+                                          </a:blip>
+                                          <a:srcRect/>
+                                          <a:stretch>
+                                            <a:fillRect/>
+                                          </a:stretch>
+                                        </pic:blipFill>
+                                        <pic:spPr bwMode="auto">
+                                          <a:xfrm>
+                                            <a:off x="0" y="0"/>
+                                            <a:ext cx="15875" cy="130810"/>
+                                          </a:xfrm>
+                                          <a:prstGeom prst="rect">
+                                            <a:avLst/>
+                                          </a:prstGeom>
+                                          <a:noFill/>
+                                          <a:ln>
+                                            <a:noFill/>
+                                          </a:ln>
+                                        </pic:spPr>
+                                      </pic:pic>
+                                    </a:graphicData>
+                                  </a:graphic>
+                                </wp:inline>
+                              </w:drawing>
+                            </w:r>
+                            <w:r>
+                              <w:rPr>
+                                <w:sz w:val="16"/>
+                                <w:szCs w:val="16"/>
+                              </w:rPr>
+                              <w:t>&gt;&gt;</w:t>
+                            </w:r>
+                          </w:p>
+                        </w:txbxContent>
+                      </wps:txbx>
+                      <wps:bodyPr rot="0" spcFirstLastPara="0" vertOverflow="overflow" horzOverflow="overflow" vert="horz" wrap="square" lIns="91440" tIns="45720" rIns="91440" bIns="45720" numCol="1" spcCol="0" rtlCol="0" fromWordArt="0" anchor="t" anchorCtr="0" forceAA="0" compatLnSpc="1">
+                        <a:prstTxWarp prst="textNoShape">
+                          <a:avLst/>
+                        </a:prstTxWarp>
+                        <a:noAutofit/>
+                      </wps:bodyPr>
+                    </wps:wsp>
+                  </a:graphicData>
+                </a:graphic>
+                <wp14:sizeRelH relativeFrom="margin">
+                  <wp14:pctWidth>0</wp14:pctWidth>
+                </wp14:sizeRelH>
+                <wp14:sizeRelV relativeFrom="margin">
+                  <wp14:pctHeight>0</wp14:pctHeight>
+                </wp14:sizeRelV>
+              </wp:anchor>
+            </w:drawing>
+          </mc:Choice>
+          <mc:Fallback>
+            <w:pict>
+              <v:shape w14:anchorId="38E8C21A" id="Text Box 24" o:spid="_x0000_s1039" type="#_x0000_t202" style="position:absolute;margin-left:341.25pt;margin-top:3pt;width:64.6pt;height:18pt;rotation:-1372016fd;z-index:251745280;visibility:visible;mso-wrap-style:square;mso-width-percent:0;mso-height-percent:0;mso-wrap-distance-left:9pt;mso-wrap-distance-top:0;mso-wrap-distance-right:9pt;mso-wrap-distance-bottom:0;mso-position-horizontal:absolute;mso-position-horizontal-relative:text;mso-position-vertical:absolute;mso-position-vertical-relative:text;mso-width-percent:0;mso-height-percent:0;mso-width-relative:margin;mso-height-relative:margin;v-text-anchor:top" o:gfxdata="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" fillcolor="white [3212]" stroked="f" strokeweight=".5pt">
+                <v:textbox>
+                  <w:txbxContent>
+                    <w:p>
+                      <w:pPr>
+                        <w:rPr>
+                          <w:sz w:val="16"/>
+                          <w:szCs w:val="16"/>
+                        </w:rPr>
+                      </w:pPr>
+                      <w:r>
+                        <w:rPr>
+                          <w:sz w:val="16"/>
+                          <w:szCs w:val="16"/>
+                        </w:rPr>
+                        <w:t>&lt;&lt;includes</w:t>
+                      </w:r>
+                      <w:r>
+                        <w:rPr>
+                          <w:noProof/>
+                          <w:sz w:val="16"/>
+                          <w:szCs w:val="16"/>
+                        </w:rPr>
+                        <w:drawing>
+                          <wp:inline distT="0" distB="0" distL="0" distR="0" wp14:anchorId="6B8A40D2" wp14:editId="31E5A503">
+                            <wp:extent cx="15875" cy="130810"/>
+                            <wp:effectExtent l="0" t="0" r="0" b="0"/>
+                            <wp:docPr id="37" name="Picture 37"/>
+                            <wp:cNvGraphicFramePr>
+                              <a:graphicFrameLocks xmlns:a="http://schemas.openxmlformats.org/drawingml/2006/main" noChangeAspect="1"/>
+                            </wp:cNvGraphicFramePr>
+                            <a:graphic xmlns:a="http://schemas.openxmlformats.org/drawingml/2006/main">
+                              <a:graphicData uri="http://schemas.openxmlformats.org/drawingml/2006/picture">
+                                <pic:pic xmlns:pic="http://schemas.openxmlformats.org/drawingml/2006/picture">
+                                  <pic:nvPicPr>
+                                    <pic:cNvPr id="0" name="Picture 2"/>
+                                    <pic:cNvPicPr>
+                                      <a:picLocks noChangeAspect="1" noChangeArrowheads="1"/>
+                                    </pic:cNvPicPr>
+                                  </pic:nvPicPr>
+                                  <pic:blipFill>
+                                    <a:blip r:embed="rId5">
+                                      <a:extLst>
+                                        <a:ext uri="{28A0092B-C50C-407E-A947-70E740481C1C}">
+                                          <a14:useLocalDpi xmlns:a14="http://schemas.microsoft.com/office/drawing/2010/main" val="0"/>
+                                        </a:ext>
+                                      </a:extLst>
+                                    </a:blip>
+                                    <a:srcRect/>
+                                    <a:stretch>
+                                      <a:fillRect/>
+                                    </a:stretch>
+                                  </pic:blipFill>
+                                  <pic:spPr bwMode="auto">
+                                    <a:xfrm>
+                                      <a:off x="0" y="0"/>
+                                      <a:ext cx="15875" cy="130810"/>
+                                    </a:xfrm>
+                                    <a:prstGeom prst="rect">
+                                      <a:avLst/>
+                                    </a:prstGeom>
+                                    <a:noFill/>
+                                    <a:ln>
+                                      <a:noFill/>
+                                    </a:ln>
+                                  </pic:spPr>
+                                </pic:pic>
+                              </a:graphicData>
+                            </a:graphic>
+                          </wp:inline>
+                        </w:drawing>
+                      </w:r>
+                      <w:r>
+                        <w:rPr>
+                          <w:sz w:val="16"/>
+                          <w:szCs w:val="16"/>
+                        </w:rPr>
+                        <w:t>&gt;&gt;</w:t>
+                      </w:r>
+                    </w:p>
+                  </w:txbxContent>
+                </v:textbox>
+              </v:shape>
+            </w:pict>
+          </mc:Fallback>
+        </mc:AlternateContent>
+      </w:r>
+      <w:r>
+        <w:rPr>
+          <w:noProof/>
+          <w:color w:val="FF0000"/>
+          <w:lang w:eastAsia="en-IE"/>
+        </w:rPr>
+        <mc:AlternateContent>
+          <mc:Choice Requires="wps">
+            <w:drawing>
+              <wp:anchor distT="0" distB="0" distL="114300" distR="114300" simplePos="0" relativeHeight="251726848" behindDoc="0" locked="0" layoutInCell="1" allowOverlap="1" wp14:anchorId="4EFBEB44" wp14:editId="03B4FAB9">
+                <wp:simplePos x="0" y="0"/>
+                <wp:positionH relativeFrom="column">
+                  <wp:posOffset>3740150</wp:posOffset>
+                </wp:positionH>
+                <wp:positionV relativeFrom="paragraph">
+                  <wp:posOffset>85090</wp:posOffset>
                 </wp:positionV>
                 <wp:extent cx="820420" cy="228600"/>
                 <wp:effectExtent l="257810" t="0" r="199390" b="0"/>
                 <wp:wrapNone/>
-                <wp:docPr id="16" name="Text Box 16"/>
+                <wp:docPr id="39" name="Text Box 39"/>
                 <wp:cNvGraphicFramePr/>
                 <a:graphic xmlns:a="http://schemas.openxmlformats.org/drawingml/2006/main">
                   <a:graphicData uri="http://schemas.microsoft.com/office/word/2010/wordprocessingShape">
@@ -998,7 +1454,7 @@
           </mc:Choice>
           <mc:Fallback>
             <w:pict>
-              <v:shape w14:anchorId="043BC153" id="Text Box 16" o:spid="_x0000_s1038" type="#_x0000_t202" style="position:absolute;margin-left:284.35pt;margin-top:9.9pt;width:64.6pt;height:18pt;rotation:-3161660fd;z-index:251732992;visibility:visible;mso-wrap-style:square;mso-width-percent:0;mso-height-percent:0;mso-wrap-distance-left:9pt;mso-wrap-distance-top:0;mso-wrap-distance-right:9pt;mso-wrap-distance-bottom:0;mso-position-horizontal:absolute;mso-position-horizontal-relative:text;mso-position-vertical:absolute;mso-position-vertical-relative:text;mso-width-percent:0;mso-height-percent:0;mso-width-relative:margin;mso-height-relative:margin;v-text-anchor:top" o:gfxdata="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" fillcolor="white [3212]" stroked="f" strokeweight=".5pt">
+              <v:shape w14:anchorId="4EFBEB44" id="Text Box 39" o:spid="_x0000_s1040" type="#_x0000_t202" style="position:absolute;margin-left:294.5pt;margin-top:6.7pt;width:64.6pt;height:18pt;rotation:-3161660fd;z-index:251726848;visibility:visible;mso-wrap-style:square;mso-width-percent:0;mso-height-percent:0;mso-wrap-distance-left:9pt;mso-wrap-distance-top:0;mso-wrap-distance-right:9pt;mso-wrap-distance-bottom:0;mso-position-horizontal:absolute;mso-position-horizontal-relative:text;mso-position-vertical:absolute;mso-position-vertical-relative:text;mso-width-percent:0;mso-height-percent:0;mso-width-relative:margin;mso-height-relative:margin;v-text-anchor:top" o:gfxdata="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" fillcolor="white [3212]" stroked="f" strokeweight=".5pt">
                 <v:textbox>
                   <w:txbxContent>
                     <w:p>
@@ -1032,18 +1488,18 @@
         <mc:AlternateContent>
           <mc:Choice Requires="wps">
             <w:drawing>
-              <wp:anchor distT="0" distB="0" distL="114300" distR="114300" simplePos="0" relativeHeight="251730944" behindDoc="0" locked="0" layoutInCell="1" allowOverlap="1" wp14:anchorId="23A2ADC1" wp14:editId="0DB8034A">
+              <wp:anchor distT="0" distB="0" distL="114300" distR="114300" simplePos="0" relativeHeight="251737088" behindDoc="1" locked="0" layoutInCell="1" allowOverlap="1" wp14:anchorId="18882627" wp14:editId="5103395D">
                 <wp:simplePos x="0" y="0"/>
                 <wp:positionH relativeFrom="column">
-                  <wp:posOffset>3337560</wp:posOffset>
+                  <wp:posOffset>4015740</wp:posOffset>
                 </wp:positionH>
                 <wp:positionV relativeFrom="paragraph">
-                  <wp:posOffset>27939</wp:posOffset>
+                  <wp:posOffset>8890</wp:posOffset>
                 </wp:positionV>
-                <wp:extent cx="1333500" cy="303703"/>
-                <wp:effectExtent l="0" t="0" r="19050" b="20320"/>
+                <wp:extent cx="175260" cy="434340"/>
+                <wp:effectExtent l="0" t="0" r="34290" b="22860"/>
                 <wp:wrapNone/>
-                <wp:docPr id="15" name="Straight Connector 15"/>
+                <wp:docPr id="17" name="Straight Connector 17"/>
                 <wp:cNvGraphicFramePr/>
                 <a:graphic xmlns:a="http://schemas.openxmlformats.org/drawingml/2006/main">
                   <a:graphicData uri="http://schemas.microsoft.com/office/word/2010/wordprocessingShape">
@@ -1052,7 +1508,7 @@
                       <wps:spPr>
                         <a:xfrm>
                           <a:off x="0" y="0"/>
-                          <a:ext cx="1333500" cy="303703"/>
+                          <a:ext cx="175260" cy="434340"/>
                         </a:xfrm>
                         <a:prstGeom prst="line">
                           <a:avLst/>
@@ -1084,7 +1540,7 @@
           </mc:Choice>
           <mc:Fallback>
             <w:pict>
-              <v:line w14:anchorId="15627AB4" id="Straight Connector 15" o:spid="_x0000_s1026" style="position:absolute;z-index:251730944;visibility:visible;mso-wrap-style:square;mso-width-percent:0;mso-height-percent:0;mso-wrap-distance-left:9pt;mso-wrap-distance-top:0;mso-wrap-distance-right:9pt;mso-wrap-distance-bottom:0;mso-position-horizontal:absolute;mso-position-horizontal-relative:text;mso-position-vertical:absolute;mso-position-vertical-relative:text;mso-width-percent:0;mso-height-percent:0;mso-width-relative:margin;mso-height-relative:margin" from="262.8pt,2.2pt" to="367.8pt,26.1pt" o:gfxdata="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"/>
+              <v:line w14:anchorId="1C389450" id="Straight Connector 17" o:spid="_x0000_s1026" style="position:absolute;z-index:-251579392;visibility:visible;mso-wrap-style:square;mso-width-percent:0;mso-height-percent:0;mso-wrap-distance-left:9pt;mso-wrap-distance-top:0;mso-wrap-distance-right:9pt;mso-wrap-distance-bottom:0;mso-position-horizontal:absolute;mso-position-horizontal-relative:text;mso-position-vertical:absolute;mso-position-vertical-relative:text;mso-width-percent:0;mso-height-percent:0;mso-width-relative:margin;mso-height-relative:margin" from="316.2pt,.7pt" to="330pt,34.9pt" o:gfxdata="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"/>
             </w:pict>
           </mc:Fallback>
         </mc:AlternateContent>
@@ -1098,18 +1554,99 @@
         <mc:AlternateContent>
           <mc:Choice Requires="wps">
             <w:drawing>
-              <wp:anchor distT="0" distB="0" distL="114300" distR="114300" simplePos="0" relativeHeight="251728896" behindDoc="0" locked="0" layoutInCell="1" allowOverlap="1" wp14:anchorId="1E5D254E" wp14:editId="09FF50F4">
+              <wp:anchor distT="0" distB="0" distL="114300" distR="114300" simplePos="0" relativeHeight="251697152" behindDoc="0" locked="0" layoutInCell="1" allowOverlap="1" wp14:anchorId="78EA91EC" wp14:editId="755E3013">
                 <wp:simplePos x="0" y="0"/>
                 <wp:positionH relativeFrom="column">
-                  <wp:posOffset>4718050</wp:posOffset>
+                  <wp:posOffset>922020</wp:posOffset>
                 </wp:positionH>
                 <wp:positionV relativeFrom="paragraph">
-                  <wp:posOffset>205855</wp:posOffset>
+                  <wp:posOffset>31750</wp:posOffset>
+                </wp:positionV>
+                <wp:extent cx="914400" cy="563880"/>
+                <wp:effectExtent l="0" t="0" r="76200" b="64770"/>
+                <wp:wrapNone/>
+                <wp:docPr id="11" name="Straight Connector 11"/>
+                <wp:cNvGraphicFramePr/>
+                <a:graphic xmlns:a="http://schemas.openxmlformats.org/drawingml/2006/main">
+                  <a:graphicData uri="http://schemas.microsoft.com/office/word/2010/wordprocessingShape">
+                    <wps:wsp>
+                      <wps:cNvCnPr/>
+                      <wps:spPr>
+                        <a:xfrm>
+                          <a:off x="0" y="0"/>
+                          <a:ext cx="914400" cy="563880"/>
+                        </a:xfrm>
+                        <a:prstGeom prst="line">
+                          <a:avLst/>
+                        </a:prstGeom>
+                        <a:ln>
+                          <a:tailEnd type="triangle" w="lg" len="lg"/>
+                        </a:ln>
+                      </wps:spPr>
+                      <wps:style>
+                        <a:lnRef idx="1">
+                          <a:schemeClr val="dk1"/>
+                        </a:lnRef>
+                        <a:fillRef idx="0">
+                          <a:schemeClr val="dk1"/>
+                        </a:fillRef>
+                        <a:effectRef idx="0">
+                          <a:schemeClr val="dk1"/>
+                        </a:effectRef>
+                        <a:fontRef idx="minor">
+                          <a:schemeClr val="tx1"/>
+                        </a:fontRef>
+                      </wps:style>
+                      <wps:bodyPr/>
+                    </wps:wsp>
+                  </a:graphicData>
+                </a:graphic>
+                <wp14:sizeRelH relativeFrom="margin">
+                  <wp14:pctWidth>0</wp14:pctWidth>
+                </wp14:sizeRelH>
+                <wp14:sizeRelV relativeFrom="margin">
+                  <wp14:pctHeight>0</wp14:pctHeight>
+                </wp14:sizeRelV>
+              </wp:anchor>
+            </w:drawing>
+          </mc:Choice>
+          <mc:Fallback>
+            <w:pict>
+              <v:line w14:anchorId="4D64FAF5" id="Straight Connector 11" o:spid="_x0000_s1026" style="position:absolute;z-index:251697152;visibility:visible;mso-wrap-style:square;mso-width-percent:0;mso-height-percent:0;mso-wrap-distance-left:9pt;mso-wrap-distance-top:0;mso-wrap-distance-right:9pt;mso-wrap-distance-bottom:0;mso-position-horizontal:absolute;mso-position-horizontal-relative:text;mso-position-vertical:absolute;mso-position-vertical-relative:text;mso-width-percent:0;mso-height-percent:0;mso-width-relative:margin;mso-height-relative:margin" from="72.6pt,2.5pt" to="144.6pt,46.9pt" o:gfxdata="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" strokecolor="black [3040]">
+                <v:stroke endarrow="block" endarrowwidth="wide" endarrowlength="long"/>
+              </v:line>
+            </w:pict>
+          </mc:Fallback>
+        </mc:AlternateContent>
+      </w:r>
+    </w:p>
+    <w:p>
+      <w:pPr>
+        <w:rPr>
+          <w:color w:val="FF0000"/>
+        </w:rPr>
+      </w:pPr>
+      <w:r>
+        <w:rPr>
+          <w:noProof/>
+          <w:color w:val="FF0000"/>
+          <w:lang w:eastAsia="en-IE"/>
+        </w:rPr>
+        <mc:AlternateContent>
+          <mc:Choice Requires="wps">
+            <w:drawing>
+              <wp:anchor distT="0" distB="0" distL="114300" distR="114300" simplePos="0" relativeHeight="251725824" behindDoc="0" locked="0" layoutInCell="1" allowOverlap="1" wp14:anchorId="7FD2ACDA" wp14:editId="15ED088A">
+                <wp:simplePos x="0" y="0"/>
+                <wp:positionH relativeFrom="column">
+                  <wp:posOffset>4032250</wp:posOffset>
+                </wp:positionH>
+                <wp:positionV relativeFrom="paragraph">
+                  <wp:posOffset>149918</wp:posOffset>
                 </wp:positionV>
                 <wp:extent cx="1244600" cy="514350"/>
                 <wp:effectExtent l="0" t="0" r="12700" b="19050"/>
                 <wp:wrapNone/>
-                <wp:docPr id="14" name="Oval 14"/>
+                <wp:docPr id="12" name="Oval 12"/>
                 <wp:cNvGraphicFramePr/>
                 <a:graphic xmlns:a="http://schemas.openxmlformats.org/drawingml/2006/main">
                   <a:graphicData uri="http://schemas.microsoft.com/office/word/2010/wordprocessingShape">
@@ -1160,8 +1697,16 @@
                                 <w:color w:val="000000" w:themeColor="text1"/>
                                 <w:sz w:val="16"/>
                               </w:rPr>
-                              <w:t>Validate IBAN</w:t>
+                              <w:t>Validate Owner</w:t>
                             </w:r>
+                          </w:p>
+                          <w:p>
+                            <w:pPr>
+                              <w:rPr>
+                                <w:color w:val="000000" w:themeColor="text1"/>
+                                <w:sz w:val="16"/>
+                              </w:rPr>
+                            </w:pPr>
                           </w:p>
                         </w:txbxContent>
                       </wps:txbx>
@@ -1182,7 +1727,7 @@
           </mc:Choice>
           <mc:Fallback>
             <w:pict>
-              <v:oval w14:anchorId="1E5D254E" id="Oval 14" o:spid="_x0000_s1039" style="position:absolute;margin-left:371.5pt;margin-top:16.2pt;width:98pt;height:40.5pt;z-index:251728896;visibility:visible;mso-wrap-style:square;mso-width-percent:0;mso-wrap-distance-left:9pt;mso-wrap-distance-top:0;mso-wrap-distance-right:9pt;mso-wrap-distance-bottom:0;mso-position-horizontal:absolute;mso-position-horizontal-relative:text;mso-position-vertical:absolute;mso-position-vertical-relative:text;mso-width-percent:0;mso-width-relative:margin;v-text-anchor:middle" o:gfxdata="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" filled="f" strokecolor="black [3213]" strokeweight="1pt">
+              <v:oval w14:anchorId="7FD2ACDA" id="Oval 12" o:spid="_x0000_s1041" style="position:absolute;margin-left:317.5pt;margin-top:11.8pt;width:98pt;height:40.5pt;z-index:251725824;visibility:visible;mso-wrap-style:square;mso-width-percent:0;mso-wrap-distance-left:9pt;mso-wrap-distance-top:0;mso-wrap-distance-right:9pt;mso-wrap-distance-bottom:0;mso-position-horizontal:absolute;mso-position-horizontal-relative:text;mso-position-vertical:absolute;mso-position-vertical-relative:text;mso-width-percent:0;mso-width-relative:margin;v-text-anchor:middle" o:gfxdata="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" filled="f" strokecolor="black [3213]" strokeweight="1pt">
                 <v:textbox>
                   <w:txbxContent>
                     <w:p>
@@ -1197,8 +1742,16 @@
                           <w:color w:val="000000" w:themeColor="text1"/>
                           <w:sz w:val="16"/>
                         </w:rPr>
-                        <w:t>Validate IBAN</w:t>
+                        <w:t>Validate Owner</w:t>
                       </w:r>
+                    </w:p>
+                    <w:p>
+                      <w:pPr>
+                        <w:rPr>
+                          <w:color w:val="000000" w:themeColor="text1"/>
+                          <w:sz w:val="16"/>
+                        </w:rPr>
+                      </w:pPr>
                     </w:p>
                   </w:txbxContent>
                 </v:textbox>
@@ -1216,16 +1769,451 @@
         <mc:AlternateContent>
           <mc:Choice Requires="wps">
             <w:drawing>
-              <wp:anchor distT="0" distB="0" distL="114300" distR="114300" simplePos="0" relativeHeight="251701248" behindDoc="0" locked="0" layoutInCell="1" allowOverlap="1" wp14:anchorId="722EB485" wp14:editId="4076E58E">
+              <wp:anchor distT="0" distB="0" distL="114300" distR="114300" simplePos="0" relativeHeight="251732992" behindDoc="0" locked="0" layoutInCell="1" allowOverlap="1" wp14:anchorId="043BC153" wp14:editId="40E10309">
                 <wp:simplePos x="0" y="0"/>
                 <wp:positionH relativeFrom="column">
-                  <wp:posOffset>2140373</wp:posOffset>
+                  <wp:posOffset>3085464</wp:posOffset>
                 </wp:positionH>
                 <wp:positionV relativeFrom="paragraph">
-                  <wp:posOffset>215688</wp:posOffset>
+                  <wp:posOffset>194310</wp:posOffset>
                 </wp:positionV>
-                <wp:extent cx="645160" cy="601980"/>
-                <wp:effectExtent l="0" t="0" r="21590" b="26670"/>
+                <wp:extent cx="820420" cy="228600"/>
+                <wp:effectExtent l="257810" t="0" r="199390" b="0"/>
+                <wp:wrapNone/>
+                <wp:docPr id="16" name="Text Box 16"/>
+                <wp:cNvGraphicFramePr/>
+                <a:graphic xmlns:a="http://schemas.openxmlformats.org/drawingml/2006/main">
+                  <a:graphicData uri="http://schemas.microsoft.com/office/word/2010/wordprocessingShape">
+                    <wps:wsp>
+                      <wps:cNvSpPr txBox="1"/>
+                      <wps:spPr>
+                        <a:xfrm rot="18705414">
+                          <a:off x="0" y="0"/>
+                          <a:ext cx="820420" cy="228600"/>
+                        </a:xfrm>
+                        <a:prstGeom prst="rect">
+                          <a:avLst/>
+                        </a:prstGeom>
+                        <a:solidFill>
+                          <a:schemeClr val="bg1"/>
+                        </a:solidFill>
+                        <a:ln w="6350">
+                          <a:noFill/>
+                        </a:ln>
+                      </wps:spPr>
+                      <wps:txbx>
+                        <w:txbxContent>
+                          <w:p>
+                            <w:pPr>
+                              <w:rPr>
+                                <w:sz w:val="16"/>
+                                <w:szCs w:val="16"/>
+                              </w:rPr>
+                            </w:pPr>
+                            <w:r>
+                              <w:rPr>
+                                <w:sz w:val="16"/>
+                                <w:szCs w:val="16"/>
+                              </w:rPr>
+                              <w:t>&lt;&lt;includes</w:t>
+                            </w:r>
+                            <w:r>
+                              <w:rPr>
+                                <w:noProof/>
+                                <w:sz w:val="16"/>
+                                <w:szCs w:val="16"/>
+                              </w:rPr>
+                              <w:drawing>
+                                <wp:inline distT="0" distB="0" distL="0" distR="0" wp14:anchorId="6BFD47E2" wp14:editId="069972F0">
+                                  <wp:extent cx="15875" cy="130810"/>
+                                  <wp:effectExtent l="0" t="0" r="0" b="0"/>
+                                  <wp:docPr id="40" name="Picture 40"/>
+                                  <wp:cNvGraphicFramePr>
+                                    <a:graphicFrameLocks xmlns:a="http://schemas.openxmlformats.org/drawingml/2006/main" noChangeAspect="1"/>
+                                  </wp:cNvGraphicFramePr>
+                                  <a:graphic xmlns:a="http://schemas.openxmlformats.org/drawingml/2006/main">
+                                    <a:graphicData uri="http://schemas.openxmlformats.org/drawingml/2006/picture">
+                                      <pic:pic xmlns:pic="http://schemas.openxmlformats.org/drawingml/2006/picture">
+                                        <pic:nvPicPr>
+                                          <pic:cNvPr id="0" name="Picture 2"/>
+                                          <pic:cNvPicPr>
+                                            <a:picLocks noChangeAspect="1" noChangeArrowheads="1"/>
+                                          </pic:cNvPicPr>
+                                        </pic:nvPicPr>
+                                        <pic:blipFill>
+                                          <a:blip r:embed="rId5">
+                                            <a:extLst>
+                                              <a:ext uri="{28A0092B-C50C-407E-A947-70E740481C1C}">
+                                                <a14:useLocalDpi xmlns:a14="http://schemas.microsoft.com/office/drawing/2010/main" val="0"/>
+                                              </a:ext>
+                                            </a:extLst>
+                                          </a:blip>
+                                          <a:srcRect/>
+                                          <a:stretch>
+                                            <a:fillRect/>
+                                          </a:stretch>
+                                        </pic:blipFill>
+                                        <pic:spPr bwMode="auto">
+                                          <a:xfrm>
+                                            <a:off x="0" y="0"/>
+                                            <a:ext cx="15875" cy="130810"/>
+                                          </a:xfrm>
+                                          <a:prstGeom prst="rect">
+                                            <a:avLst/>
+                                          </a:prstGeom>
+                                          <a:noFill/>
+                                          <a:ln>
+                                            <a:noFill/>
+                                          </a:ln>
+                                        </pic:spPr>
+                                      </pic:pic>
+                                    </a:graphicData>
+                                  </a:graphic>
+                                </wp:inline>
+                              </w:drawing>
+                            </w:r>
+                            <w:r>
+                              <w:rPr>
+                                <w:sz w:val="16"/>
+                                <w:szCs w:val="16"/>
+                              </w:rPr>
+                              <w:t>&gt;&gt;</w:t>
+                            </w:r>
+                          </w:p>
+                        </w:txbxContent>
+                      </wps:txbx>
+                      <wps:bodyPr rot="0" spcFirstLastPara="0" vertOverflow="overflow" horzOverflow="overflow" vert="horz" wrap="square" lIns="91440" tIns="45720" rIns="91440" bIns="45720" numCol="1" spcCol="0" rtlCol="0" fromWordArt="0" anchor="t" anchorCtr="0" forceAA="0" compatLnSpc="1">
+                        <a:prstTxWarp prst="textNoShape">
+                          <a:avLst/>
+                        </a:prstTxWarp>
+                        <a:noAutofit/>
+                      </wps:bodyPr>
+                    </wps:wsp>
+                  </a:graphicData>
+                </a:graphic>
+                <wp14:sizeRelH relativeFrom="margin">
+                  <wp14:pctWidth>0</wp14:pctWidth>
+                </wp14:sizeRelH>
+                <wp14:sizeRelV relativeFrom="margin">
+                  <wp14:pctHeight>0</wp14:pctHeight>
+                </wp14:sizeRelV>
+              </wp:anchor>
+            </w:drawing>
+          </mc:Choice>
+          <mc:Fallback>
+            <w:pict>
+              <v:shape w14:anchorId="043BC153" id="Text Box 16" o:spid="_x0000_s1042" type="#_x0000_t202" style="position:absolute;margin-left:242.95pt;margin-top:15.3pt;width:64.6pt;height:18pt;rotation:-3161660fd;z-index:251732992;visibility:visible;mso-wrap-style:square;mso-width-percent:0;mso-height-percent:0;mso-wrap-distance-left:9pt;mso-wrap-distance-top:0;mso-wrap-distance-right:9pt;mso-wrap-distance-bottom:0;mso-position-horizontal:absolute;mso-position-horizontal-relative:text;mso-position-vertical:absolute;mso-position-vertical-relative:text;mso-width-percent:0;mso-height-percent:0;mso-width-relative:margin;mso-height-relative:margin;v-text-anchor:top" o:gfxdata="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" fillcolor="white [3212]" stroked="f" strokeweight=".5pt">
+                <v:textbox>
+                  <w:txbxContent>
+                    <w:p>
+                      <w:pPr>
+                        <w:rPr>
+                          <w:sz w:val="16"/>
+                          <w:szCs w:val="16"/>
+                        </w:rPr>
+                      </w:pPr>
+                      <w:r>
+                        <w:rPr>
+                          <w:sz w:val="16"/>
+                          <w:szCs w:val="16"/>
+                        </w:rPr>
+                        <w:t>&lt;&lt;includes</w:t>
+                      </w:r>
+                      <w:r>
+                        <w:rPr>
+                          <w:noProof/>
+                          <w:sz w:val="16"/>
+                          <w:szCs w:val="16"/>
+                        </w:rPr>
+                        <w:drawing>
+                          <wp:inline distT="0" distB="0" distL="0" distR="0" wp14:anchorId="6BFD47E2" wp14:editId="069972F0">
+                            <wp:extent cx="15875" cy="130810"/>
+                            <wp:effectExtent l="0" t="0" r="0" b="0"/>
+                            <wp:docPr id="40" name="Picture 40"/>
+                            <wp:cNvGraphicFramePr>
+                              <a:graphicFrameLocks xmlns:a="http://schemas.openxmlformats.org/drawingml/2006/main" noChangeAspect="1"/>
+                            </wp:cNvGraphicFramePr>
+                            <a:graphic xmlns:a="http://schemas.openxmlformats.org/drawingml/2006/main">
+                              <a:graphicData uri="http://schemas.openxmlformats.org/drawingml/2006/picture">
+                                <pic:pic xmlns:pic="http://schemas.openxmlformats.org/drawingml/2006/picture">
+                                  <pic:nvPicPr>
+                                    <pic:cNvPr id="0" name="Picture 2"/>
+                                    <pic:cNvPicPr>
+                                      <a:picLocks noChangeAspect="1" noChangeArrowheads="1"/>
+                                    </pic:cNvPicPr>
+                                  </pic:nvPicPr>
+                                  <pic:blipFill>
+                                    <a:blip r:embed="rId5">
+                                      <a:extLst>
+                                        <a:ext uri="{28A0092B-C50C-407E-A947-70E740481C1C}">
+                                          <a14:useLocalDpi xmlns:a14="http://schemas.microsoft.com/office/drawing/2010/main" val="0"/>
+                                        </a:ext>
+                                      </a:extLst>
+                                    </a:blip>
+                                    <a:srcRect/>
+                                    <a:stretch>
+                                      <a:fillRect/>
+                                    </a:stretch>
+                                  </pic:blipFill>
+                                  <pic:spPr bwMode="auto">
+                                    <a:xfrm>
+                                      <a:off x="0" y="0"/>
+                                      <a:ext cx="15875" cy="130810"/>
+                                    </a:xfrm>
+                                    <a:prstGeom prst="rect">
+                                      <a:avLst/>
+                                    </a:prstGeom>
+                                    <a:noFill/>
+                                    <a:ln>
+                                      <a:noFill/>
+                                    </a:ln>
+                                  </pic:spPr>
+                                </pic:pic>
+                              </a:graphicData>
+                            </a:graphic>
+                          </wp:inline>
+                        </w:drawing>
+                      </w:r>
+                      <w:r>
+                        <w:rPr>
+                          <w:sz w:val="16"/>
+                          <w:szCs w:val="16"/>
+                        </w:rPr>
+                        <w:t>&gt;&gt;</w:t>
+                      </w:r>
+                    </w:p>
+                  </w:txbxContent>
+                </v:textbox>
+              </v:shape>
+            </w:pict>
+          </mc:Fallback>
+        </mc:AlternateContent>
+      </w:r>
+      <w:r>
+        <w:rPr>
+          <w:noProof/>
+          <w:color w:val="FF0000"/>
+          <w:lang w:eastAsia="en-IE"/>
+        </w:rPr>
+        <mc:AlternateContent>
+          <mc:Choice Requires="wps">
+            <w:drawing>
+              <wp:anchor distT="0" distB="0" distL="114300" distR="114300" simplePos="0" relativeHeight="251709440" behindDoc="0" locked="0" layoutInCell="1" allowOverlap="1" wp14:anchorId="65212DF8" wp14:editId="69B57FDF">
+                <wp:simplePos x="0" y="0"/>
+                <wp:positionH relativeFrom="column">
+                  <wp:posOffset>1813560</wp:posOffset>
+                </wp:positionH>
+                <wp:positionV relativeFrom="paragraph">
+                  <wp:posOffset>153670</wp:posOffset>
+                </wp:positionV>
+                <wp:extent cx="1190625" cy="514350"/>
+                <wp:effectExtent l="0" t="0" r="28575" b="19050"/>
+                <wp:wrapNone/>
+                <wp:docPr id="25" name="Oval 25"/>
+                <wp:cNvGraphicFramePr/>
+                <a:graphic xmlns:a="http://schemas.openxmlformats.org/drawingml/2006/main">
+                  <a:graphicData uri="http://schemas.microsoft.com/office/word/2010/wordprocessingShape">
+                    <wps:wsp>
+                      <wps:cNvSpPr/>
+                      <wps:spPr>
+                        <a:xfrm>
+                          <a:off x="0" y="0"/>
+                          <a:ext cx="1190625" cy="514350"/>
+                        </a:xfrm>
+                        <a:prstGeom prst="ellipse">
+                          <a:avLst/>
+                        </a:prstGeom>
+                        <a:noFill/>
+                        <a:ln w="12700">
+                          <a:solidFill>
+                            <a:schemeClr val="tx1"/>
+                          </a:solidFill>
+                        </a:ln>
+                      </wps:spPr>
+                      <wps:style>
+                        <a:lnRef idx="2">
+                          <a:schemeClr val="accent1">
+                            <a:shade val="50000"/>
+                          </a:schemeClr>
+                        </a:lnRef>
+                        <a:fillRef idx="1">
+                          <a:schemeClr val="accent1"/>
+                        </a:fillRef>
+                        <a:effectRef idx="0">
+                          <a:schemeClr val="accent1"/>
+                        </a:effectRef>
+                        <a:fontRef idx="minor">
+                          <a:schemeClr val="lt1"/>
+                        </a:fontRef>
+                      </wps:style>
+                      <wps:txbx>
+                        <w:txbxContent>
+                          <w:p>
+                            <w:pPr>
+                              <w:jc w:val="center"/>
+                              <w:rPr>
+                                <w:color w:val="000000" w:themeColor="text1"/>
+                                <w:sz w:val="16"/>
+                              </w:rPr>
+                            </w:pPr>
+                            <w:r>
+                              <w:rPr>
+                                <w:color w:val="000000" w:themeColor="text1"/>
+                                <w:sz w:val="16"/>
+                              </w:rPr>
+                              <w:t>Add Owner</w:t>
+                            </w:r>
+                          </w:p>
+                          <w:p>
+                            <w:pPr>
+                              <w:rPr>
+                                <w:color w:val="000000" w:themeColor="text1"/>
+                                <w:sz w:val="16"/>
+                              </w:rPr>
+                            </w:pPr>
+                          </w:p>
+                        </w:txbxContent>
+                      </wps:txbx>
+                      <wps:bodyPr rot="0" spcFirstLastPara="0" vertOverflow="overflow" horzOverflow="overflow" vert="horz" wrap="square" lIns="91440" tIns="45720" rIns="91440" bIns="45720" numCol="1" spcCol="0" rtlCol="0" fromWordArt="0" anchor="ctr" anchorCtr="0" forceAA="0" compatLnSpc="1">
+                        <a:prstTxWarp prst="textNoShape">
+                          <a:avLst/>
+                        </a:prstTxWarp>
+                        <a:noAutofit/>
+                      </wps:bodyPr>
+                    </wps:wsp>
+                  </a:graphicData>
+                </a:graphic>
+              </wp:anchor>
+            </w:drawing>
+          </mc:Choice>
+          <mc:Fallback>
+            <w:pict>
+              <v:oval w14:anchorId="65212DF8" id="Oval 25" o:spid="_x0000_s1043" style="position:absolute;margin-left:142.8pt;margin-top:12.1pt;width:93.75pt;height:40.5pt;z-index:251709440;visibility:visible;mso-wrap-style:square;mso-wrap-distance-left:9pt;mso-wrap-distance-top:0;mso-wrap-distance-right:9pt;mso-wrap-distance-bottom:0;mso-position-horizontal:absolute;mso-position-horizontal-relative:text;mso-position-vertical:absolute;mso-position-vertical-relative:text;v-text-anchor:middle" o:gfxdata="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" filled="f" strokecolor="black [3213]" strokeweight="1pt">
+                <v:textbox>
+                  <w:txbxContent>
+                    <w:p>
+                      <w:pPr>
+                        <w:jc w:val="center"/>
+                        <w:rPr>
+                          <w:color w:val="000000" w:themeColor="text1"/>
+                          <w:sz w:val="16"/>
+                        </w:rPr>
+                      </w:pPr>
+                      <w:r>
+                        <w:rPr>
+                          <w:color w:val="000000" w:themeColor="text1"/>
+                          <w:sz w:val="16"/>
+                        </w:rPr>
+                        <w:t>Add Owner</w:t>
+                      </w:r>
+                    </w:p>
+                    <w:p>
+                      <w:pPr>
+                        <w:rPr>
+                          <w:color w:val="000000" w:themeColor="text1"/>
+                          <w:sz w:val="16"/>
+                        </w:rPr>
+                      </w:pPr>
+                    </w:p>
+                  </w:txbxContent>
+                </v:textbox>
+              </v:oval>
+            </w:pict>
+          </mc:Fallback>
+        </mc:AlternateContent>
+      </w:r>
+    </w:p>
+    <w:p>
+      <w:pPr>
+        <w:rPr>
+          <w:color w:val="FF0000"/>
+        </w:rPr>
+      </w:pPr>
+      <w:r>
+        <w:rPr>
+          <w:noProof/>
+          <w:color w:val="FF0000"/>
+          <w:lang w:eastAsia="en-IE"/>
+        </w:rPr>
+        <mc:AlternateContent>
+          <mc:Choice Requires="wps">
+            <w:drawing>
+              <wp:anchor distT="0" distB="0" distL="114300" distR="114300" simplePos="0" relativeHeight="251723776" behindDoc="0" locked="0" layoutInCell="1" allowOverlap="1" wp14:anchorId="23E8DC74" wp14:editId="1AC5D343">
+                <wp:simplePos x="0" y="0"/>
+                <wp:positionH relativeFrom="column">
+                  <wp:posOffset>3055620</wp:posOffset>
+                </wp:positionH>
+                <wp:positionV relativeFrom="paragraph">
+                  <wp:posOffset>70484</wp:posOffset>
+                </wp:positionV>
+                <wp:extent cx="944880" cy="8255"/>
+                <wp:effectExtent l="0" t="0" r="26670" b="29845"/>
+                <wp:wrapNone/>
+                <wp:docPr id="10" name="Straight Connector 10"/>
+                <wp:cNvGraphicFramePr/>
+                <a:graphic xmlns:a="http://schemas.openxmlformats.org/drawingml/2006/main">
+                  <a:graphicData uri="http://schemas.microsoft.com/office/word/2010/wordprocessingShape">
+                    <wps:wsp>
+                      <wps:cNvCnPr/>
+                      <wps:spPr>
+                        <a:xfrm>
+                          <a:off x="0" y="0"/>
+                          <a:ext cx="944880" cy="8255"/>
+                        </a:xfrm>
+                        <a:prstGeom prst="line">
+                          <a:avLst/>
+                        </a:prstGeom>
+                        <a:noFill/>
+                        <a:ln w="9525" cap="flat" cmpd="sng" algn="ctr">
+                          <a:solidFill>
+                            <a:sysClr val="windowText" lastClr="000000">
+                              <a:shade val="95000"/>
+                              <a:satMod val="105000"/>
+                            </a:sysClr>
+                          </a:solidFill>
+                          <a:prstDash val="solid"/>
+                        </a:ln>
+                        <a:effectLst/>
+                      </wps:spPr>
+                      <wps:bodyPr/>
+                    </wps:wsp>
+                  </a:graphicData>
+                </a:graphic>
+                <wp14:sizeRelH relativeFrom="margin">
+                  <wp14:pctWidth>0</wp14:pctWidth>
+                </wp14:sizeRelH>
+                <wp14:sizeRelV relativeFrom="margin">
+                  <wp14:pctHeight>0</wp14:pctHeight>
+                </wp14:sizeRelV>
+              </wp:anchor>
+            </w:drawing>
+          </mc:Choice>
+          <mc:Fallback>
+            <w:pict>
+              <v:line w14:anchorId="159460E2" id="Straight Connector 10" o:spid="_x0000_s1026" style="position:absolute;z-index:251723776;visibility:visible;mso-wrap-style:square;mso-width-percent:0;mso-height-percent:0;mso-wrap-distance-left:9pt;mso-wrap-distance-top:0;mso-wrap-distance-right:9pt;mso-wrap-distance-bottom:0;mso-position-horizontal:absolute;mso-position-horizontal-relative:text;mso-position-vertical:absolute;mso-position-vertical-relative:text;mso-width-percent:0;mso-height-percent:0;mso-width-relative:margin;mso-height-relative:margin" from="240.6pt,5.55pt" to="315pt,6.2pt" o:gfxdata="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"/>
+            </w:pict>
+          </mc:Fallback>
+        </mc:AlternateContent>
+      </w:r>
+      <w:r>
+        <w:rPr>
+          <w:noProof/>
+          <w:color w:val="FF0000"/>
+          <w:lang w:eastAsia="en-IE"/>
+        </w:rPr>
+        <mc:AlternateContent>
+          <mc:Choice Requires="wps">
+            <w:drawing>
+              <wp:anchor distT="0" distB="0" distL="114300" distR="114300" simplePos="0" relativeHeight="251701248" behindDoc="0" locked="0" layoutInCell="1" allowOverlap="1" wp14:anchorId="722EB485" wp14:editId="19B76D83">
+                <wp:simplePos x="0" y="0"/>
+                <wp:positionH relativeFrom="column">
+                  <wp:posOffset>815340</wp:posOffset>
+                </wp:positionH>
+                <wp:positionV relativeFrom="paragraph">
+                  <wp:posOffset>276860</wp:posOffset>
+                </wp:positionV>
+                <wp:extent cx="975360" cy="365760"/>
+                <wp:effectExtent l="0" t="0" r="15240" b="34290"/>
                 <wp:wrapNone/>
                 <wp:docPr id="21" name="Straight Connector 21"/>
                 <wp:cNvGraphicFramePr/>
@@ -1236,7 +2224,7 @@
                       <wps:spPr>
                         <a:xfrm flipH="1">
                           <a:off x="0" y="0"/>
-                          <a:ext cx="645160" cy="601980"/>
+                          <a:ext cx="975360" cy="365760"/>
                         </a:xfrm>
                         <a:prstGeom prst="line">
                           <a:avLst/>
@@ -1271,18 +2259,11 @@
           </mc:Choice>
           <mc:Fallback>
             <w:pict>
-              <v:line w14:anchorId="10A7427F" id="Straight Connector 21" o:spid="_x0000_s1026" style="position:absolute;flip:x;z-index:251701248;visibility:visible;mso-wrap-style:square;mso-width-percent:0;mso-height-percent:0;mso-wrap-distance-left:9pt;mso-wrap-distance-top:0;mso-wrap-distance-right:9pt;mso-wrap-distance-bottom:0;mso-position-horizontal:absolute;mso-position-horizontal-relative:text;mso-position-vertical:absolute;mso-position-vertical-relative:text;mso-width-percent:0;mso-height-percent:0;mso-width-relative:margin;mso-height-relative:margin" from="168.55pt,17pt" to="219.35pt,64.4pt" o:gfxdata="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" strokecolor="black [3040]"/>
+              <v:line w14:anchorId="46DB9535" id="Straight Connector 21" o:spid="_x0000_s1026" style="position:absolute;flip:x;z-index:251701248;visibility:visible;mso-wrap-style:square;mso-width-percent:0;mso-height-percent:0;mso-wrap-distance-left:9pt;mso-wrap-distance-top:0;mso-wrap-distance-right:9pt;mso-wrap-distance-bottom:0;mso-position-horizontal:absolute;mso-position-horizontal-relative:text;mso-position-vertical:absolute;mso-position-vertical-relative:text;mso-width-percent:0;mso-height-percent:0;mso-width-relative:margin;mso-height-relative:margin" from="64.2pt,21.8pt" to="141pt,50.6pt" o:gfxdata="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" strokecolor="black [3040]"/>
             </w:pict>
           </mc:Fallback>
         </mc:AlternateContent>
       </w:r>
-    </w:p>
-    <w:p>
-      <w:pPr>
-        <w:rPr>
-          <w:color w:val="FF0000"/>
-        </w:rPr>
-      </w:pPr>
       <w:r>
         <w:rPr>
           <w:noProof/>
@@ -1291,13 +2272,13 @@
         <mc:AlternateContent>
           <mc:Choice Requires="wpg">
             <w:drawing>
-              <wp:anchor distT="0" distB="0" distL="114300" distR="114300" simplePos="0" relativeHeight="251719680" behindDoc="0" locked="0" layoutInCell="1" allowOverlap="1" wp14:anchorId="761AD409" wp14:editId="7BEBA986">
+              <wp:anchor distT="0" distB="0" distL="114300" distR="114300" simplePos="0" relativeHeight="251719680" behindDoc="0" locked="0" layoutInCell="1" allowOverlap="1" wp14:anchorId="761AD409" wp14:editId="5C183BB9">
                 <wp:simplePos x="0" y="0"/>
                 <wp:positionH relativeFrom="column">
-                  <wp:posOffset>1666663</wp:posOffset>
+                  <wp:posOffset>447040</wp:posOffset>
                 </wp:positionH>
                 <wp:positionV relativeFrom="paragraph">
-                  <wp:posOffset>192405</wp:posOffset>
+                  <wp:posOffset>230505</wp:posOffset>
                 </wp:positionV>
                 <wp:extent cx="472440" cy="861060"/>
                 <wp:effectExtent l="0" t="0" r="3810" b="0"/>
@@ -1559,17 +2540,17 @@
           </mc:Choice>
           <mc:Fallback>
             <w:pict>
-              <v:group w14:anchorId="761AD409" id="Group 1" o:spid="_x0000_s1038" style="position:absolute;margin-left:131.25pt;margin-top:15.15pt;width:37.2pt;height:67.8pt;z-index:251719680" coordsize="4724,8610" o:gfxdata="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">
-                <v:group id="Group 2" o:spid="_x0000_s1039" style="position:absolute;left:1143;width:2228;height:6078" coordsize="3143,8572" o:gfxdata="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">
-                  <v:shape id="Smiley Face 3" o:spid="_x0000_s1040" type="#_x0000_t96" style="position:absolute;left:476;width:2381;height:2857;visibility:visible;mso-wrap-style:square;v-text-anchor:middle" o:gfxdata="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" filled="f" strokecolor="black [3213]" strokeweight=".5pt"/>
-                  <v:line id="Straight Connector 4" o:spid="_x0000_s1041" style="position:absolute;visibility:visible;mso-wrap-style:square" from="1619,2857" to="1619,6858" o:connectortype="straight" o:gfxdata="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" strokecolor="black [3040]"/>
-                  <v:line id="Straight Connector 5" o:spid="_x0000_s1042" style="position:absolute;visibility:visible;mso-wrap-style:square" from="0,4000" to="3143,4000" o:connectortype="straight" o:gfxdata="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" strokecolor="black [3040]"/>
-                  <v:group id="Group 6" o:spid="_x0000_s1043" style="position:absolute;left:285;top:6762;width:2572;height:1810" coordsize="257175,180975" o:gfxdata="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">
-                    <v:line id="Straight Connector 7" o:spid="_x0000_s1044" style="position:absolute;flip:x;visibility:visible;mso-wrap-style:square" from="0,0" to="142875,180975" o:connectortype="straight" o:gfxdata="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" strokecolor="black [3040]"/>
-                    <v:line id="Straight Connector 8" o:spid="_x0000_s1045" style="position:absolute;visibility:visible;mso-wrap-style:square" from="133350,9525" to="257175,171450" o:connectortype="straight" o:gfxdata="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" strokecolor="black [3040]"/>
+              <v:group w14:anchorId="761AD409" id="Group 1" o:spid="_x0000_s1044" style="position:absolute;margin-left:35.2pt;margin-top:18.15pt;width:37.2pt;height:67.8pt;z-index:251719680" coordsize="4724,8610" o:gfxdata="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">
+                <v:group id="Group 2" o:spid="_x0000_s1045" style="position:absolute;left:1143;width:2228;height:6078" coordsize="3143,8572" o:gfxdata="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">
+                  <v:shape id="Smiley Face 3" o:spid="_x0000_s1046" type="#_x0000_t96" style="position:absolute;left:476;width:2381;height:2857;visibility:visible;mso-wrap-style:square;v-text-anchor:middle" o:gfxdata="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" filled="f" strokecolor="black [3213]" strokeweight=".5pt"/>
+                  <v:line id="Straight Connector 4" o:spid="_x0000_s1047" style="position:absolute;visibility:visible;mso-wrap-style:square" from="1619,2857" to="1619,6858" o:connectortype="straight" o:gfxdata="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" strokecolor="black [3040]"/>
+                  <v:line id="Straight Connector 5" o:spid="_x0000_s1048" style="position:absolute;visibility:visible;mso-wrap-style:square" from="0,4000" to="3143,4000" o:connectortype="straight" o:gfxdata="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" strokecolor="black [3040]"/>
+                  <v:group id="Group 6" o:spid="_x0000_s1049" style="position:absolute;left:285;top:6762;width:2572;height:1810" coordsize="257175,180975" o:gfxdata="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">
+                    <v:line id="Straight Connector 7" o:spid="_x0000_s1050" style="position:absolute;flip:x;visibility:visible;mso-wrap-style:square" from="0,0" to="142875,180975" o:connectortype="straight" o:gfxdata="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" strokecolor="black [3040]"/>
+                    <v:line id="Straight Connector 8" o:spid="_x0000_s1051" style="position:absolute;visibility:visible;mso-wrap-style:square" from="133350,9525" to="257175,171450" o:connectortype="straight" o:gfxdata="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" strokecolor="black [3040]"/>
                   </v:group>
                 </v:group>
-                <v:shape id="Text Box 9" o:spid="_x0000_s1046" type="#_x0000_t202" style="position:absolute;top:6553;width:4724;height:2057;visibility:visible;mso-wrap-style:square;v-text-anchor:top" o:gfxdata="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" fillcolor="white [3212]" stroked="f" strokeweight=".5pt">
+                <v:shape id="Text Box 9" o:spid="_x0000_s1052" type="#_x0000_t202" style="position:absolute;top:6553;width:4724;height:2057;visibility:visible;mso-wrap-style:square;v-text-anchor:top" o:gfxdata="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" fillcolor="white [3212]" stroked="f" strokeweight=".5pt">
                   <v:textbox>
                     <w:txbxContent>
                       <w:p>
@@ -1601,6 +2582,219 @@
           <w:color w:val="FF0000"/>
         </w:rPr>
       </w:pPr>
+      <w:r>
+        <w:rPr>
+          <w:noProof/>
+          <w:color w:val="FF0000"/>
+          <w:lang w:eastAsia="en-IE"/>
+        </w:rPr>
+        <mc:AlternateContent>
+          <mc:Choice Requires="wps">
+            <w:drawing>
+              <wp:anchor distT="0" distB="0" distL="114300" distR="114300" simplePos="0" relativeHeight="251756544" behindDoc="1" locked="0" layoutInCell="1" allowOverlap="1" wp14:anchorId="3546E9EB" wp14:editId="6B5EC0A1">
+                <wp:simplePos x="0" y="0"/>
+                <wp:positionH relativeFrom="column">
+                  <wp:posOffset>4716780</wp:posOffset>
+                </wp:positionH>
+                <wp:positionV relativeFrom="paragraph">
+                  <wp:posOffset>6985</wp:posOffset>
+                </wp:positionV>
+                <wp:extent cx="175260" cy="434340"/>
+                <wp:effectExtent l="0" t="0" r="34290" b="22860"/>
+                <wp:wrapNone/>
+                <wp:docPr id="45" name="Straight Connector 45"/>
+                <wp:cNvGraphicFramePr/>
+                <a:graphic xmlns:a="http://schemas.openxmlformats.org/drawingml/2006/main">
+                  <a:graphicData uri="http://schemas.microsoft.com/office/word/2010/wordprocessingShape">
+                    <wps:wsp>
+                      <wps:cNvCnPr/>
+                      <wps:spPr>
+                        <a:xfrm>
+                          <a:off x="0" y="0"/>
+                          <a:ext cx="175260" cy="434340"/>
+                        </a:xfrm>
+                        <a:prstGeom prst="line">
+                          <a:avLst/>
+                        </a:prstGeom>
+                        <a:noFill/>
+                        <a:ln w="9525" cap="flat" cmpd="sng" algn="ctr">
+                          <a:solidFill>
+                            <a:sysClr val="windowText" lastClr="000000">
+                              <a:shade val="95000"/>
+                              <a:satMod val="105000"/>
+                            </a:sysClr>
+                          </a:solidFill>
+                          <a:prstDash val="solid"/>
+                        </a:ln>
+                        <a:effectLst/>
+                      </wps:spPr>
+                      <wps:bodyPr/>
+                    </wps:wsp>
+                  </a:graphicData>
+                </a:graphic>
+                <wp14:sizeRelH relativeFrom="margin">
+                  <wp14:pctWidth>0</wp14:pctWidth>
+                </wp14:sizeRelH>
+                <wp14:sizeRelV relativeFrom="margin">
+                  <wp14:pctHeight>0</wp14:pctHeight>
+                </wp14:sizeRelV>
+              </wp:anchor>
+            </w:drawing>
+          </mc:Choice>
+          <mc:Fallback>
+            <w:pict>
+              <v:line w14:anchorId="543BD890" id="Straight Connector 45" o:spid="_x0000_s1026" style="position:absolute;z-index:-251559936;visibility:visible;mso-wrap-style:square;mso-width-percent:0;mso-height-percent:0;mso-wrap-distance-left:9pt;mso-wrap-distance-top:0;mso-wrap-distance-right:9pt;mso-wrap-distance-bottom:0;mso-position-horizontal:absolute;mso-position-horizontal-relative:text;mso-position-vertical:absolute;mso-position-vertical-relative:text;mso-width-percent:0;mso-height-percent:0;mso-width-relative:margin;mso-height-relative:margin" from="371.4pt,.55pt" to="385.2pt,34.75pt" o:gfxdata="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"/>
+            </w:pict>
+          </mc:Fallback>
+        </mc:AlternateContent>
+      </w:r>
+      <w:r>
+        <w:rPr>
+          <w:noProof/>
+          <w:color w:val="FF0000"/>
+          <w:lang w:eastAsia="en-IE"/>
+        </w:rPr>
+        <mc:AlternateContent>
+          <mc:Choice Requires="wps">
+            <w:drawing>
+              <wp:anchor distT="0" distB="0" distL="114300" distR="114300" simplePos="0" relativeHeight="251754496" behindDoc="0" locked="0" layoutInCell="1" allowOverlap="1" wp14:anchorId="7C37CA4A" wp14:editId="69FA18C1">
+                <wp:simplePos x="0" y="0"/>
+                <wp:positionH relativeFrom="column">
+                  <wp:posOffset>4356019</wp:posOffset>
+                </wp:positionH>
+                <wp:positionV relativeFrom="paragraph">
+                  <wp:posOffset>127917</wp:posOffset>
+                </wp:positionV>
+                <wp:extent cx="820420" cy="228600"/>
+                <wp:effectExtent l="19050" t="114300" r="17780" b="114300"/>
+                <wp:wrapThrough wrapText="bothSides">
+                  <wp:wrapPolygon edited="0">
+                    <wp:start x="19903" y="-2405"/>
+                    <wp:lineTo x="1564" y="-21026"/>
+                    <wp:lineTo x="-621" y="6686"/>
+                    <wp:lineTo x="-1094" y="19300"/>
+                    <wp:lineTo x="1802" y="22240"/>
+                    <wp:lineTo x="2284" y="22730"/>
+                    <wp:lineTo x="14822" y="22367"/>
+                    <wp:lineTo x="21979" y="10928"/>
+                    <wp:lineTo x="22316" y="46"/>
+                    <wp:lineTo x="19903" y="-2405"/>
+                  </wp:wrapPolygon>
+                </wp:wrapThrough>
+                <wp:docPr id="43" name="Text Box 43"/>
+                <wp:cNvGraphicFramePr/>
+                <a:graphic xmlns:a="http://schemas.openxmlformats.org/drawingml/2006/main">
+                  <a:graphicData uri="http://schemas.microsoft.com/office/word/2010/wordprocessingShape">
+                    <wps:wsp>
+                      <wps:cNvSpPr txBox="1"/>
+                      <wps:spPr>
+                        <a:xfrm rot="20652116">
+                          <a:off x="0" y="0"/>
+                          <a:ext cx="820420" cy="228600"/>
+                        </a:xfrm>
+                        <a:prstGeom prst="rect">
+                          <a:avLst/>
+                        </a:prstGeom>
+                        <a:solidFill>
+                          <a:schemeClr val="bg1"/>
+                        </a:solidFill>
+                        <a:ln w="6350">
+                          <a:noFill/>
+                        </a:ln>
+                      </wps:spPr>
+                      <wps:txbx>
+                        <w:txbxContent>
+                          <w:p>
+                            <w:pPr>
+                              <w:rPr>
+                                <w:sz w:val="16"/>
+                                <w:szCs w:val="16"/>
+                              </w:rPr>
+                            </w:pPr>
+                            <w:r>
+                              <w:rPr>
+                                <w:sz w:val="16"/>
+                                <w:szCs w:val="16"/>
+                              </w:rPr>
+                              <w:t>&lt;&lt;</w:t>
+                            </w:r>
+                            <w:r>
+                              <w:rPr>
+                                <w:sz w:val="16"/>
+                                <w:szCs w:val="16"/>
+                              </w:rPr>
+                              <w:t>extend</w:t>
+                            </w:r>
+                            <w:r>
+                              <w:rPr>
+                                <w:sz w:val="16"/>
+                                <w:szCs w:val="16"/>
+                              </w:rPr>
+                              <w:t>s&gt;&gt;</w:t>
+                            </w:r>
+                          </w:p>
+                        </w:txbxContent>
+                      </wps:txbx>
+                      <wps:bodyPr rot="0" spcFirstLastPara="0" vertOverflow="overflow" horzOverflow="overflow" vert="horz" wrap="square" lIns="91440" tIns="45720" rIns="91440" bIns="45720" numCol="1" spcCol="0" rtlCol="0" fromWordArt="0" anchor="t" anchorCtr="0" forceAA="0" compatLnSpc="1">
+                        <a:prstTxWarp prst="textNoShape">
+                          <a:avLst/>
+                        </a:prstTxWarp>
+                        <a:noAutofit/>
+                      </wps:bodyPr>
+                    </wps:wsp>
+                  </a:graphicData>
+                </a:graphic>
+                <wp14:sizeRelH relativeFrom="margin">
+                  <wp14:pctWidth>0</wp14:pctWidth>
+                </wp14:sizeRelH>
+                <wp14:sizeRelV relativeFrom="margin">
+                  <wp14:pctHeight>0</wp14:pctHeight>
+                </wp14:sizeRelV>
+              </wp:anchor>
+            </w:drawing>
+          </mc:Choice>
+          <mc:Fallback>
+            <w:pict>
+              <v:shape w14:anchorId="7C37CA4A" id="Text Box 43" o:spid="_x0000_s1053" type="#_x0000_t202" style="position:absolute;margin-left:343pt;margin-top:10.05pt;width:64.6pt;height:18pt;rotation:-1035342fd;z-index:251754496;visibility:visible;mso-wrap-style:square;mso-width-percent:0;mso-height-percent:0;mso-wrap-distance-left:9pt;mso-wrap-distance-top:0;mso-wrap-distance-right:9pt;mso-wrap-distance-bottom:0;mso-position-horizontal:absolute;mso-position-horizontal-relative:text;mso-position-vertical:absolute;mso-position-vertical-relative:text;mso-width-percent:0;mso-height-percent:0;mso-width-relative:margin;mso-height-relative:margin;v-text-anchor:top" o:gfxdata="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" fillcolor="white [3212]" stroked="f" strokeweight=".5pt">
+                <v:textbox>
+                  <w:txbxContent>
+                    <w:p>
+                      <w:pPr>
+                        <w:rPr>
+                          <w:sz w:val="16"/>
+                          <w:szCs w:val="16"/>
+                        </w:rPr>
+                      </w:pPr>
+                      <w:r>
+                        <w:rPr>
+                          <w:sz w:val="16"/>
+                          <w:szCs w:val="16"/>
+                        </w:rPr>
+                        <w:t>&lt;&lt;</w:t>
+                      </w:r>
+                      <w:r>
+                        <w:rPr>
+                          <w:sz w:val="16"/>
+                          <w:szCs w:val="16"/>
+                        </w:rPr>
+                        <w:t>extend</w:t>
+                      </w:r>
+                      <w:r>
+                        <w:rPr>
+                          <w:sz w:val="16"/>
+                          <w:szCs w:val="16"/>
+                        </w:rPr>
+                        <w:t>s&gt;&gt;</w:t>
+                      </w:r>
+                    </w:p>
+                  </w:txbxContent>
+                </v:textbox>
+                <w10:wrap type="through"/>
+              </v:shape>
+            </w:pict>
+          </mc:Fallback>
+        </mc:AlternateContent>
+      </w:r>
     </w:p>
     <w:p>
       <w:pPr>
@@ -1608,7 +2802,142 @@
           <w:color w:val="FF0000"/>
         </w:rPr>
       </w:pPr>
+      <w:r>
+        <w:rPr>
+          <w:noProof/>
+          <w:color w:val="FF0000"/>
+          <w:lang w:eastAsia="en-IE"/>
+        </w:rPr>
+        <mc:AlternateContent>
+          <mc:Choice Requires="wps">
+            <w:drawing>
+              <wp:anchor distT="0" distB="0" distL="114300" distR="114300" simplePos="0" relativeHeight="251751424" behindDoc="0" locked="0" layoutInCell="1" allowOverlap="1" wp14:anchorId="236AB49B" wp14:editId="701B2C3B">
+                <wp:simplePos x="0" y="0"/>
+                <wp:positionH relativeFrom="column">
+                  <wp:posOffset>4676140</wp:posOffset>
+                </wp:positionH>
+                <wp:positionV relativeFrom="paragraph">
+                  <wp:posOffset>64250</wp:posOffset>
+                </wp:positionV>
+                <wp:extent cx="1244600" cy="514350"/>
+                <wp:effectExtent l="0" t="0" r="12700" b="19050"/>
+                <wp:wrapNone/>
+                <wp:docPr id="44" name="Oval 44"/>
+                <wp:cNvGraphicFramePr/>
+                <a:graphic xmlns:a="http://schemas.openxmlformats.org/drawingml/2006/main">
+                  <a:graphicData uri="http://schemas.microsoft.com/office/word/2010/wordprocessingShape">
+                    <wps:wsp>
+                      <wps:cNvSpPr/>
+                      <wps:spPr>
+                        <a:xfrm>
+                          <a:off x="0" y="0"/>
+                          <a:ext cx="1244600" cy="514350"/>
+                        </a:xfrm>
+                        <a:prstGeom prst="ellipse">
+                          <a:avLst/>
+                        </a:prstGeom>
+                        <a:noFill/>
+                        <a:ln w="12700">
+                          <a:solidFill>
+                            <a:schemeClr val="tx1"/>
+                          </a:solidFill>
+                        </a:ln>
+                      </wps:spPr>
+                      <wps:style>
+                        <a:lnRef idx="2">
+                          <a:schemeClr val="accent1">
+                            <a:shade val="50000"/>
+                          </a:schemeClr>
+                        </a:lnRef>
+                        <a:fillRef idx="1">
+                          <a:schemeClr val="accent1"/>
+                        </a:fillRef>
+                        <a:effectRef idx="0">
+                          <a:schemeClr val="accent1"/>
+                        </a:effectRef>
+                        <a:fontRef idx="minor">
+                          <a:schemeClr val="lt1"/>
+                        </a:fontRef>
+                      </wps:style>
+                      <wps:txbx>
+                        <w:txbxContent>
+                          <w:p>
+                            <w:pPr>
+                              <w:rPr>
+                                <w:color w:val="000000" w:themeColor="text1"/>
+                                <w:sz w:val="16"/>
+                              </w:rPr>
+                            </w:pPr>
+                            <w:r>
+                              <w:rPr>
+                                <w:color w:val="000000" w:themeColor="text1"/>
+                                <w:sz w:val="16"/>
+                              </w:rPr>
+                              <w:t xml:space="preserve">Owner Error </w:t>
+                            </w:r>
+                          </w:p>
+                          <w:p>
+                            <w:pPr>
+                              <w:rPr>
+                                <w:color w:val="000000" w:themeColor="text1"/>
+                                <w:sz w:val="16"/>
+                              </w:rPr>
+                            </w:pPr>
+                          </w:p>
+                        </w:txbxContent>
+                      </wps:txbx>
+                      <wps:bodyPr rot="0" spcFirstLastPara="0" vertOverflow="overflow" horzOverflow="overflow" vert="horz" wrap="square" lIns="91440" tIns="45720" rIns="91440" bIns="45720" numCol="1" spcCol="0" rtlCol="0" fromWordArt="0" anchor="ctr" anchorCtr="0" forceAA="0" compatLnSpc="1">
+                        <a:prstTxWarp prst="textNoShape">
+                          <a:avLst/>
+                        </a:prstTxWarp>
+                        <a:noAutofit/>
+                      </wps:bodyPr>
+                    </wps:wsp>
+                  </a:graphicData>
+                </a:graphic>
+                <wp14:sizeRelH relativeFrom="margin">
+                  <wp14:pctWidth>0</wp14:pctWidth>
+                </wp14:sizeRelH>
+              </wp:anchor>
+            </w:drawing>
+          </mc:Choice>
+          <mc:Fallback>
+            <w:pict>
+              <v:oval w14:anchorId="236AB49B" id="Oval 44" o:spid="_x0000_s1054" style="position:absolute;margin-left:368.2pt;margin-top:5.05pt;width:98pt;height:40.5pt;z-index:251751424;visibility:visible;mso-wrap-style:square;mso-width-percent:0;mso-wrap-distance-left:9pt;mso-wrap-distance-top:0;mso-wrap-distance-right:9pt;mso-wrap-distance-bottom:0;mso-position-horizontal:absolute;mso-position-horizontal-relative:text;mso-position-vertical:absolute;mso-position-vertical-relative:text;mso-width-percent:0;mso-width-relative:margin;v-text-anchor:middle" o:gfxdata="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" filled="f" strokecolor="black [3213]" strokeweight="1pt">
+                <v:textbox>
+                  <w:txbxContent>
+                    <w:p>
+                      <w:pPr>
+                        <w:rPr>
+                          <w:color w:val="000000" w:themeColor="text1"/>
+                          <w:sz w:val="16"/>
+                        </w:rPr>
+                      </w:pPr>
+                      <w:r>
+                        <w:rPr>
+                          <w:color w:val="000000" w:themeColor="text1"/>
+                          <w:sz w:val="16"/>
+                        </w:rPr>
+                        <w:t xml:space="preserve">Owner Error </w:t>
+                      </w:r>
+                    </w:p>
+                    <w:p>
+                      <w:pPr>
+                        <w:rPr>
+                          <w:color w:val="000000" w:themeColor="text1"/>
+                          <w:sz w:val="16"/>
+                        </w:rPr>
+                      </w:pPr>
+                    </w:p>
+                  </w:txbxContent>
+                </v:textbox>
+              </v:oval>
+            </w:pict>
+          </mc:Fallback>
+        </mc:AlternateContent>
+      </w:r>
     </w:p>
+    <w:bookmarkEnd w:id="0"/>
     <w:p>
       <w:pPr>
         <w:rPr>
@@ -2221,7 +3550,7 @@
       </w:tr>
       <w:tr>
         <w:trPr>
-          <w:trHeight w:val="2497"/>
+          <w:trHeight w:val="1550"/>
         </w:trPr>
         <w:tc>
           <w:tcPr>
@@ -2358,12 +3687,21 @@
                 <w:sz w:val="24"/>
               </w:rPr>
             </w:pPr>
-            <w:r>
-              <w:rPr>
-                <w:bCs/>
-                <w:sz w:val="24"/>
-              </w:rPr>
-              <w:t>Owner’s first Name.</w:t>
+            <w:proofErr w:type="spellStart"/>
+            <w:r>
+              <w:rPr>
+                <w:bCs/>
+                <w:sz w:val="24"/>
+              </w:rPr>
+              <w:t>firstName</w:t>
+            </w:r>
+            <w:proofErr w:type="spellEnd"/>
+            <w:r>
+              <w:rPr>
+                <w:bCs/>
+                <w:sz w:val="24"/>
+              </w:rPr>
+              <w:t>.</w:t>
             </w:r>
           </w:p>
           <w:p>
@@ -2378,12 +3716,21 @@
                 <w:sz w:val="24"/>
               </w:rPr>
             </w:pPr>
-            <w:r>
-              <w:rPr>
-                <w:bCs/>
-                <w:sz w:val="24"/>
-              </w:rPr>
-              <w:t>Owner’s last Name.</w:t>
+            <w:proofErr w:type="spellStart"/>
+            <w:r>
+              <w:rPr>
+                <w:bCs/>
+                <w:sz w:val="24"/>
+              </w:rPr>
+              <w:t>lastName</w:t>
+            </w:r>
+            <w:proofErr w:type="spellEnd"/>
+            <w:r>
+              <w:rPr>
+                <w:bCs/>
+                <w:sz w:val="24"/>
+              </w:rPr>
+              <w:t>.</w:t>
             </w:r>
           </w:p>
           <w:p>
@@ -2398,12 +3745,35 @@
                 <w:sz w:val="24"/>
               </w:rPr>
             </w:pPr>
-            <w:r>
-              <w:rPr>
-                <w:bCs/>
-                <w:sz w:val="24"/>
-              </w:rPr>
-              <w:t>Owner’s telephone number.</w:t>
+            <w:proofErr w:type="spellStart"/>
+            <w:r>
+              <w:rPr>
+                <w:bCs/>
+                <w:sz w:val="24"/>
+              </w:rPr>
+              <w:t>telephone</w:t>
+            </w:r>
+            <w:r>
+              <w:rPr>
+                <w:bCs/>
+                <w:sz w:val="24"/>
+              </w:rPr>
+              <w:t>N</w:t>
+            </w:r>
+            <w:r>
+              <w:rPr>
+                <w:bCs/>
+                <w:sz w:val="24"/>
+              </w:rPr>
+              <w:t>umber</w:t>
+            </w:r>
+            <w:proofErr w:type="spellEnd"/>
+            <w:r>
+              <w:rPr>
+                <w:bCs/>
+                <w:sz w:val="24"/>
+              </w:rPr>
+              <w:t>.</w:t>
             </w:r>
           </w:p>
           <w:p>
@@ -2423,7 +3793,7 @@
                 <w:bCs/>
                 <w:sz w:val="24"/>
               </w:rPr>
-              <w:t>Owner’s email address.</w:t>
+              <w:t>email</w:t>
             </w:r>
           </w:p>
           <w:p>
@@ -2438,19 +3808,28 @@
                 <w:sz w:val="24"/>
               </w:rPr>
             </w:pPr>
-            <w:r>
-              <w:rPr>
-                <w:bCs/>
-                <w:sz w:val="24"/>
-              </w:rPr>
-              <w:t xml:space="preserve">Owner’s home </w:t>
-            </w:r>
-            <w:r>
-              <w:rPr>
-                <w:bCs/>
-                <w:sz w:val="24"/>
-              </w:rPr>
-              <w:t>Eircode.</w:t>
+            <w:proofErr w:type="spellStart"/>
+            <w:r>
+              <w:rPr>
+                <w:bCs/>
+                <w:sz w:val="24"/>
+              </w:rPr>
+              <w:t>e</w:t>
+            </w:r>
+            <w:r>
+              <w:rPr>
+                <w:bCs/>
+                <w:sz w:val="24"/>
+              </w:rPr>
+              <w:t>ircode</w:t>
+            </w:r>
+            <w:proofErr w:type="spellEnd"/>
+            <w:r>
+              <w:rPr>
+                <w:bCs/>
+                <w:sz w:val="24"/>
+              </w:rPr>
+              <w:t>.</w:t>
             </w:r>
           </w:p>
           <w:p>
@@ -2465,12 +3844,28 @@
                 <w:sz w:val="24"/>
               </w:rPr>
             </w:pPr>
-            <w:r>
-              <w:rPr>
-                <w:bCs/>
-                <w:sz w:val="24"/>
-              </w:rPr>
-              <w:t xml:space="preserve">Owner’s IBAN </w:t>
+            <w:proofErr w:type="spellStart"/>
+            <w:r>
+              <w:rPr>
+                <w:bCs/>
+                <w:sz w:val="24"/>
+              </w:rPr>
+              <w:t>i</w:t>
+            </w:r>
+            <w:r>
+              <w:rPr>
+                <w:bCs/>
+                <w:sz w:val="24"/>
+              </w:rPr>
+              <w:t>BAN</w:t>
+            </w:r>
+            <w:proofErr w:type="spellEnd"/>
+            <w:r>
+              <w:rPr>
+                <w:bCs/>
+                <w:sz w:val="24"/>
+              </w:rPr>
+              <w:t xml:space="preserve"> </w:t>
             </w:r>
           </w:p>
           <w:p>
@@ -2532,78 +3927,6 @@
           <w:p>
             <w:pPr>
               <w:rPr>
-                <w:b/>
-                <w:sz w:val="24"/>
-              </w:rPr>
-            </w:pPr>
-          </w:p>
-          <w:p>
-            <w:pPr>
-              <w:rPr>
-                <w:b/>
-                <w:sz w:val="24"/>
-              </w:rPr>
-            </w:pPr>
-          </w:p>
-          <w:p>
-            <w:pPr>
-              <w:rPr>
-                <w:b/>
-                <w:sz w:val="24"/>
-              </w:rPr>
-            </w:pPr>
-          </w:p>
-          <w:p>
-            <w:pPr>
-              <w:rPr>
-                <w:b/>
-                <w:sz w:val="24"/>
-              </w:rPr>
-            </w:pPr>
-          </w:p>
-          <w:p>
-            <w:pPr>
-              <w:rPr>
-                <w:b/>
-                <w:sz w:val="24"/>
-              </w:rPr>
-            </w:pPr>
-          </w:p>
-          <w:p>
-            <w:pPr>
-              <w:rPr>
-                <w:b/>
-                <w:sz w:val="24"/>
-              </w:rPr>
-            </w:pPr>
-          </w:p>
-          <w:p>
-            <w:pPr>
-              <w:rPr>
-                <w:b/>
-                <w:sz w:val="24"/>
-              </w:rPr>
-            </w:pPr>
-          </w:p>
-          <w:p>
-            <w:pPr>
-              <w:rPr>
-                <w:b/>
-                <w:sz w:val="24"/>
-              </w:rPr>
-            </w:pPr>
-          </w:p>
-          <w:p>
-            <w:pPr>
-              <w:rPr>
-                <w:b/>
-                <w:sz w:val="24"/>
-              </w:rPr>
-            </w:pPr>
-          </w:p>
-          <w:p>
-            <w:pPr>
-              <w:rPr>
                 <w:bCs/>
                 <w:sz w:val="24"/>
               </w:rPr>
@@ -2641,7 +3964,7 @@
                 <w:bCs/>
                 <w:sz w:val="24"/>
               </w:rPr>
-              <w:t>Validate owner’s data:</w:t>
+              <w:t>Validate data:</w:t>
             </w:r>
           </w:p>
           <w:p>
@@ -2676,12 +3999,56 @@
                 <w:sz w:val="24"/>
               </w:rPr>
             </w:pPr>
-            <w:r>
-              <w:rPr>
-                <w:bCs/>
-                <w:sz w:val="24"/>
-              </w:rPr>
-              <w:t>Telephone number must be numeric.</w:t>
+            <w:proofErr w:type="spellStart"/>
+            <w:r>
+              <w:rPr>
+                <w:bCs/>
+                <w:sz w:val="24"/>
+              </w:rPr>
+              <w:t>t</w:t>
+            </w:r>
+            <w:r>
+              <w:rPr>
+                <w:bCs/>
+                <w:sz w:val="24"/>
+              </w:rPr>
+              <w:t>elephone</w:t>
+            </w:r>
+            <w:r>
+              <w:rPr>
+                <w:bCs/>
+                <w:sz w:val="24"/>
+              </w:rPr>
+              <w:t>N</w:t>
+            </w:r>
+            <w:r>
+              <w:rPr>
+                <w:bCs/>
+                <w:sz w:val="24"/>
+              </w:rPr>
+              <w:t>umber</w:t>
+            </w:r>
+            <w:proofErr w:type="spellEnd"/>
+            <w:r>
+              <w:rPr>
+                <w:bCs/>
+                <w:sz w:val="24"/>
+              </w:rPr>
+              <w:t xml:space="preserve"> must be numeric</w:t>
+            </w:r>
+            <w:r>
+              <w:rPr>
+                <w:bCs/>
+                <w:sz w:val="24"/>
+              </w:rPr>
+              <w:t xml:space="preserve"> and </w:t>
+            </w:r>
+            <w:r>
+              <w:rPr>
+                <w:bCs/>
+                <w:sz w:val="24"/>
+              </w:rPr>
+              <w:t>be valid format.</w:t>
             </w:r>
           </w:p>
           <w:p>
@@ -2701,7 +4068,28 @@
                 <w:bCs/>
                 <w:sz w:val="24"/>
               </w:rPr>
-              <w:t>Email address must be valid.</w:t>
+              <w:t>e</w:t>
+            </w:r>
+            <w:r>
+              <w:rPr>
+                <w:bCs/>
+                <w:sz w:val="24"/>
+              </w:rPr>
+              <w:t>mail must be valid</w:t>
+            </w:r>
+            <w:r>
+              <w:rPr>
+                <w:bCs/>
+                <w:sz w:val="24"/>
+              </w:rPr>
+              <w:t xml:space="preserve"> format</w:t>
+            </w:r>
+            <w:r>
+              <w:rPr>
+                <w:bCs/>
+                <w:sz w:val="24"/>
+              </w:rPr>
+              <w:t>.</w:t>
             </w:r>
           </w:p>
           <w:p>
@@ -2716,12 +4104,35 @@
                 <w:sz w:val="24"/>
               </w:rPr>
             </w:pPr>
-            <w:r>
-              <w:rPr>
-                <w:bCs/>
-                <w:sz w:val="24"/>
-              </w:rPr>
-              <w:t>Eircode must be valid.</w:t>
+            <w:proofErr w:type="spellStart"/>
+            <w:r>
+              <w:rPr>
+                <w:bCs/>
+                <w:sz w:val="24"/>
+              </w:rPr>
+              <w:t>ei</w:t>
+            </w:r>
+            <w:r>
+              <w:rPr>
+                <w:bCs/>
+                <w:sz w:val="24"/>
+              </w:rPr>
+              <w:t>rcode</w:t>
+            </w:r>
+            <w:proofErr w:type="spellEnd"/>
+            <w:r>
+              <w:rPr>
+                <w:bCs/>
+                <w:sz w:val="24"/>
+              </w:rPr>
+              <w:t xml:space="preserve"> must be valid</w:t>
+            </w:r>
+            <w:r>
+              <w:rPr>
+                <w:bCs/>
+                <w:sz w:val="24"/>
+              </w:rPr>
+              <w:t xml:space="preserve"> format</w:t>
             </w:r>
           </w:p>
           <w:p>
@@ -2736,26 +4147,218 @@
                 <w:sz w:val="24"/>
               </w:rPr>
             </w:pPr>
-            <w:r>
-              <w:rPr>
-                <w:bCs/>
-                <w:sz w:val="24"/>
-              </w:rPr>
-              <w:t>Owner’s IBAN must be valid.</w:t>
-            </w:r>
-          </w:p>
-          <w:p>
-            <w:pPr>
-              <w:rPr>
-                <w:b/>
-                <w:sz w:val="24"/>
-              </w:rPr>
-            </w:pPr>
-          </w:p>
-          <w:p>
-            <w:pPr>
-              <w:rPr>
-                <w:bCs/>
+            <w:proofErr w:type="spellStart"/>
+            <w:r>
+              <w:rPr>
+                <w:bCs/>
+                <w:sz w:val="24"/>
+              </w:rPr>
+              <w:t>i</w:t>
+            </w:r>
+            <w:r>
+              <w:rPr>
+                <w:bCs/>
+                <w:sz w:val="24"/>
+              </w:rPr>
+              <w:t>BAN</w:t>
+            </w:r>
+            <w:proofErr w:type="spellEnd"/>
+            <w:r>
+              <w:rPr>
+                <w:bCs/>
+                <w:sz w:val="24"/>
+              </w:rPr>
+              <w:t xml:space="preserve"> must be valid.</w:t>
+            </w:r>
+          </w:p>
+          <w:p>
+            <w:pPr>
+              <w:rPr>
+                <w:b/>
+                <w:sz w:val="24"/>
+              </w:rPr>
+            </w:pPr>
+          </w:p>
+          <w:p>
+            <w:pPr>
+              <w:rPr>
+                <w:bCs/>
+                <w:sz w:val="24"/>
+              </w:rPr>
+            </w:pPr>
+            <w:r>
+              <w:rPr>
+                <w:b/>
+                <w:sz w:val="24"/>
+              </w:rPr>
+              <w:t xml:space="preserve">Step 5: </w:t>
+            </w:r>
+            <w:r>
+              <w:rPr>
+                <w:bCs/>
+                <w:sz w:val="24"/>
+              </w:rPr>
+              <w:t>Set owners’ status to Active</w:t>
+            </w:r>
+            <w:r>
+              <w:rPr>
+                <w:bCs/>
+                <w:sz w:val="24"/>
+              </w:rPr>
+              <w:t xml:space="preserve"> (‘A’)</w:t>
+            </w:r>
+          </w:p>
+          <w:p>
+            <w:pPr>
+              <w:rPr>
+                <w:bCs/>
+                <w:sz w:val="24"/>
+              </w:rPr>
+            </w:pPr>
+          </w:p>
+          <w:p>
+            <w:pPr>
+              <w:rPr>
+                <w:bCs/>
+                <w:sz w:val="24"/>
+              </w:rPr>
+            </w:pPr>
+            <w:r>
+              <w:rPr>
+                <w:b/>
+                <w:sz w:val="24"/>
+              </w:rPr>
+              <w:t>Step 6:</w:t>
+            </w:r>
+            <w:r>
+              <w:rPr>
+                <w:bCs/>
+                <w:sz w:val="24"/>
+              </w:rPr>
+              <w:t xml:space="preserve"> Assign Owner a</w:t>
+            </w:r>
+            <w:r>
+              <w:rPr>
+                <w:bCs/>
+                <w:sz w:val="24"/>
+              </w:rPr>
+              <w:t>n o</w:t>
+            </w:r>
+            <w:r>
+              <w:rPr>
+                <w:bCs/>
+                <w:sz w:val="24"/>
+              </w:rPr>
+              <w:t>wner ID</w:t>
+            </w:r>
+            <w:r>
+              <w:rPr>
+                <w:bCs/>
+                <w:sz w:val="24"/>
+              </w:rPr>
+              <w:t>.</w:t>
+            </w:r>
+          </w:p>
+          <w:p>
+            <w:pPr>
+              <w:rPr>
+                <w:b/>
+                <w:sz w:val="24"/>
+              </w:rPr>
+            </w:pPr>
+          </w:p>
+          <w:p>
+            <w:pPr>
+              <w:rPr>
+                <w:b/>
+                <w:sz w:val="24"/>
+              </w:rPr>
+            </w:pPr>
+            <w:r>
+              <w:rPr>
+                <w:b/>
+                <w:sz w:val="24"/>
+              </w:rPr>
+              <w:t xml:space="preserve">Step </w:t>
+            </w:r>
+            <w:r>
+              <w:rPr>
+                <w:b/>
+                <w:sz w:val="24"/>
+              </w:rPr>
+              <w:t>7</w:t>
+            </w:r>
+            <w:r>
+              <w:rPr>
+                <w:b/>
+                <w:sz w:val="24"/>
+              </w:rPr>
+              <w:t>:</w:t>
+            </w:r>
+            <w:r>
+              <w:rPr>
+                <w:bCs/>
+                <w:sz w:val="24"/>
+              </w:rPr>
+              <w:t xml:space="preserve"> Save data </w:t>
+            </w:r>
+            <w:r>
+              <w:rPr>
+                <w:bCs/>
+                <w:sz w:val="24"/>
+              </w:rPr>
+              <w:t>in</w:t>
+            </w:r>
+            <w:r>
+              <w:rPr>
+                <w:bCs/>
+                <w:sz w:val="24"/>
+              </w:rPr>
+              <w:t xml:space="preserve"> </w:t>
+            </w:r>
+            <w:proofErr w:type="gramStart"/>
+            <w:r>
+              <w:rPr>
+                <w:bCs/>
+                <w:sz w:val="24"/>
+              </w:rPr>
+              <w:t>O</w:t>
+            </w:r>
+            <w:r>
+              <w:rPr>
+                <w:bCs/>
+                <w:sz w:val="24"/>
+              </w:rPr>
+              <w:t>wner</w:t>
+            </w:r>
+            <w:r>
+              <w:rPr>
+                <w:bCs/>
+                <w:sz w:val="24"/>
+              </w:rPr>
+              <w:t>s</w:t>
+            </w:r>
+            <w:proofErr w:type="gramEnd"/>
+            <w:r>
+              <w:rPr>
+                <w:bCs/>
+                <w:sz w:val="24"/>
+              </w:rPr>
+              <w:t xml:space="preserve"> file.</w:t>
+            </w:r>
+          </w:p>
+          <w:p>
+            <w:pPr>
+              <w:rPr>
+                <w:b/>
+                <w:sz w:val="24"/>
+              </w:rPr>
+            </w:pPr>
+          </w:p>
+          <w:p>
+            <w:pPr>
+              <w:rPr>
+                <w:b/>
                 <w:sz w:val="24"/>
               </w:rPr>
             </w:pPr>
@@ -2765,87 +4368,6 @@
                 <w:sz w:val="24"/>
               </w:rPr>
               <w:lastRenderedPageBreak/>
-              <w:t xml:space="preserve">Step 5: </w:t>
-            </w:r>
-            <w:r>
-              <w:rPr>
-                <w:bCs/>
-                <w:sz w:val="24"/>
-              </w:rPr>
-              <w:t>Set owners’ status to Active.</w:t>
-            </w:r>
-          </w:p>
-          <w:p>
-            <w:pPr>
-              <w:rPr>
-                <w:bCs/>
-                <w:sz w:val="24"/>
-              </w:rPr>
-            </w:pPr>
-          </w:p>
-          <w:p>
-            <w:pPr>
-              <w:rPr>
-                <w:bCs/>
-                <w:sz w:val="24"/>
-              </w:rPr>
-            </w:pPr>
-            <w:r>
-              <w:rPr>
-                <w:b/>
-                <w:sz w:val="24"/>
-              </w:rPr>
-              <w:t>Step 6:</w:t>
-            </w:r>
-            <w:r>
-              <w:rPr>
-                <w:bCs/>
-                <w:sz w:val="24"/>
-              </w:rPr>
-              <w:t xml:space="preserve"> Assign Owner a</w:t>
-            </w:r>
-            <w:r>
-              <w:rPr>
-                <w:bCs/>
-                <w:sz w:val="24"/>
-              </w:rPr>
-              <w:t>n o</w:t>
-            </w:r>
-            <w:r>
-              <w:rPr>
-                <w:bCs/>
-                <w:sz w:val="24"/>
-              </w:rPr>
-              <w:t>wner ID</w:t>
-            </w:r>
-            <w:r>
-              <w:rPr>
-                <w:bCs/>
-                <w:sz w:val="24"/>
-              </w:rPr>
-              <w:t>.</w:t>
-            </w:r>
-          </w:p>
-          <w:p>
-            <w:pPr>
-              <w:rPr>
-                <w:b/>
-                <w:sz w:val="24"/>
-              </w:rPr>
-            </w:pPr>
-          </w:p>
-          <w:p>
-            <w:pPr>
-              <w:rPr>
-                <w:b/>
-                <w:sz w:val="24"/>
-              </w:rPr>
-            </w:pPr>
-            <w:r>
-              <w:rPr>
-                <w:b/>
-                <w:sz w:val="24"/>
-              </w:rPr>
               <w:t xml:space="preserve">Step </w:t>
             </w:r>
             <w:r>
@@ -2853,50 +4375,6 @@
                 <w:b/>
                 <w:sz w:val="24"/>
               </w:rPr>
-              <w:t>7</w:t>
-            </w:r>
-            <w:r>
-              <w:rPr>
-                <w:b/>
-                <w:sz w:val="24"/>
-              </w:rPr>
-              <w:t>:</w:t>
-            </w:r>
-            <w:r>
-              <w:rPr>
-                <w:bCs/>
-                <w:sz w:val="24"/>
-              </w:rPr>
-              <w:t xml:space="preserve"> Save data to owner details file.</w:t>
-            </w:r>
-          </w:p>
-          <w:p>
-            <w:pPr>
-              <w:rPr>
-                <w:b/>
-                <w:sz w:val="24"/>
-              </w:rPr>
-            </w:pPr>
-          </w:p>
-          <w:p>
-            <w:pPr>
-              <w:rPr>
-                <w:b/>
-                <w:sz w:val="24"/>
-              </w:rPr>
-            </w:pPr>
-            <w:r>
-              <w:rPr>
-                <w:b/>
-                <w:sz w:val="24"/>
-              </w:rPr>
-              <w:t xml:space="preserve">Step </w:t>
-            </w:r>
-            <w:r>
-              <w:rPr>
-                <w:b/>
-                <w:sz w:val="24"/>
-              </w:rPr>
               <w:t>8</w:t>
             </w:r>
             <w:r>
@@ -2964,23 +4442,6 @@
               </w:rPr>
               <w:t>Reset UI.</w:t>
             </w:r>
-          </w:p>
-          <w:p>
-            <w:pPr>
-              <w:rPr>
-                <w:b/>
-                <w:bCs/>
-                <w:sz w:val="24"/>
-              </w:rPr>
-            </w:pPr>
-          </w:p>
-          <w:p>
-            <w:pPr>
-              <w:rPr>
-                <w:b/>
-                <w:sz w:val="24"/>
-              </w:rPr>
-            </w:pPr>
           </w:p>
           <w:p>
             <w:pPr>
@@ -3386,12 +4847,21 @@
                 <w:sz w:val="24"/>
               </w:rPr>
             </w:pPr>
+            <w:proofErr w:type="gramStart"/>
             <w:r>
               <w:rPr>
                 <w:rFonts w:cstheme="minorHAnsi"/>
                 <w:sz w:val="24"/>
               </w:rPr>
-              <w:t>Owners status can be Active or Inactive.</w:t>
+              <w:t>Owners</w:t>
+            </w:r>
+            <w:proofErr w:type="gramEnd"/>
+            <w:r>
+              <w:rPr>
+                <w:rFonts w:cstheme="minorHAnsi"/>
+                <w:sz w:val="24"/>
+              </w:rPr>
+              <w:t xml:space="preserve"> status can be Active or Inactive.</w:t>
             </w:r>
           </w:p>
           <w:p>

</xml_diff>